<commit_message>
Finished homework 4 (implemented CRF for POS tagging)
Signed-off-by: Tom Yubing Dong <tom.tung.dyb@gmail.com>
</commit_message>
<xml_diff>
--- a/hw4/report.docx
+++ b/hw4/report.docx
@@ -70,18 +70,18 @@
     <w:tbl>
       <w:tblPr>
         <w:tblStyle w:val="afa"/>
-        <w:tblW w:w="9812" w:type="dxa"/>
+        <w:tblW w:w="10468" w:type="dxa"/>
         <w:tblLook w:val="04A0" w:firstRow="1" w:lastRow="0" w:firstColumn="1" w:lastColumn="0" w:noHBand="0" w:noVBand="1"/>
       </w:tblPr>
       <w:tblGrid>
         <w:gridCol w:w="1096"/>
-        <w:gridCol w:w="1685"/>
+        <w:gridCol w:w="1686"/>
         <w:gridCol w:w="1218"/>
-        <w:gridCol w:w="1608"/>
+        <w:gridCol w:w="1689"/>
         <w:gridCol w:w="1078"/>
-        <w:gridCol w:w="1363"/>
+        <w:gridCol w:w="1364"/>
         <w:gridCol w:w="1029"/>
-        <w:gridCol w:w="1391"/>
+        <w:gridCol w:w="1392"/>
       </w:tblGrid>
       <w:tr>
         <w:trPr>
@@ -89,7 +89,7 @@
         </w:trPr>
         <w:tc>
           <w:tcPr>
-            <w:tcW w:w="960" w:type="dxa"/>
+            <w:tcW w:w="1096" w:type="dxa"/>
             <w:noWrap/>
             <w:hideMark/>
           </w:tcPr>
@@ -111,7 +111,7 @@
         </w:tc>
         <w:tc>
           <w:tcPr>
-            <w:tcW w:w="1660" w:type="dxa"/>
+            <w:tcW w:w="1685" w:type="dxa"/>
             <w:noWrap/>
             <w:hideMark/>
           </w:tcPr>
@@ -133,7 +133,7 @@
         </w:tc>
         <w:tc>
           <w:tcPr>
-            <w:tcW w:w="1032" w:type="dxa"/>
+            <w:tcW w:w="1218" w:type="dxa"/>
             <w:noWrap/>
             <w:hideMark/>
           </w:tcPr>
@@ -155,7 +155,7 @@
         </w:tc>
         <w:tc>
           <w:tcPr>
-            <w:tcW w:w="1600" w:type="dxa"/>
+            <w:tcW w:w="1689" w:type="dxa"/>
             <w:noWrap/>
             <w:hideMark/>
           </w:tcPr>
@@ -177,7 +177,7 @@
         </w:tc>
         <w:tc>
           <w:tcPr>
-            <w:tcW w:w="960" w:type="dxa"/>
+            <w:tcW w:w="997" w:type="dxa"/>
             <w:noWrap/>
             <w:hideMark/>
           </w:tcPr>
@@ -199,7 +199,7 @@
         </w:tc>
         <w:tc>
           <w:tcPr>
-            <w:tcW w:w="1320" w:type="dxa"/>
+            <w:tcW w:w="1363" w:type="dxa"/>
             <w:noWrap/>
             <w:hideMark/>
           </w:tcPr>
@@ -221,7 +221,7 @@
         </w:tc>
         <w:tc>
           <w:tcPr>
-            <w:tcW w:w="940" w:type="dxa"/>
+            <w:tcW w:w="1029" w:type="dxa"/>
             <w:noWrap/>
             <w:hideMark/>
           </w:tcPr>
@@ -243,7 +243,7 @@
         </w:tc>
         <w:tc>
           <w:tcPr>
-            <w:tcW w:w="1340" w:type="dxa"/>
+            <w:tcW w:w="1391" w:type="dxa"/>
             <w:noWrap/>
             <w:hideMark/>
           </w:tcPr>
@@ -270,7 +270,7 @@
         </w:trPr>
         <w:tc>
           <w:tcPr>
-            <w:tcW w:w="960" w:type="dxa"/>
+            <w:tcW w:w="1096" w:type="dxa"/>
             <w:noWrap/>
             <w:hideMark/>
           </w:tcPr>
@@ -292,7 +292,7 @@
         </w:tc>
         <w:tc>
           <w:tcPr>
-            <w:tcW w:w="1660" w:type="dxa"/>
+            <w:tcW w:w="1685" w:type="dxa"/>
             <w:noWrap/>
             <w:hideMark/>
           </w:tcPr>
@@ -314,7 +314,7 @@
         </w:tc>
         <w:tc>
           <w:tcPr>
-            <w:tcW w:w="1032" w:type="dxa"/>
+            <w:tcW w:w="1218" w:type="dxa"/>
             <w:noWrap/>
             <w:hideMark/>
           </w:tcPr>
@@ -336,7 +336,7 @@
         </w:tc>
         <w:tc>
           <w:tcPr>
-            <w:tcW w:w="1600" w:type="dxa"/>
+            <w:tcW w:w="1689" w:type="dxa"/>
             <w:noWrap/>
             <w:hideMark/>
           </w:tcPr>
@@ -358,7 +358,7 @@
         </w:tc>
         <w:tc>
           <w:tcPr>
-            <w:tcW w:w="960" w:type="dxa"/>
+            <w:tcW w:w="997" w:type="dxa"/>
             <w:noWrap/>
             <w:hideMark/>
           </w:tcPr>
@@ -380,7 +380,7 @@
         </w:tc>
         <w:tc>
           <w:tcPr>
-            <w:tcW w:w="1320" w:type="dxa"/>
+            <w:tcW w:w="1363" w:type="dxa"/>
             <w:noWrap/>
             <w:hideMark/>
           </w:tcPr>
@@ -402,7 +402,7 @@
         </w:tc>
         <w:tc>
           <w:tcPr>
-            <w:tcW w:w="940" w:type="dxa"/>
+            <w:tcW w:w="1029" w:type="dxa"/>
             <w:noWrap/>
             <w:hideMark/>
           </w:tcPr>
@@ -424,7 +424,7 @@
         </w:tc>
         <w:tc>
           <w:tcPr>
-            <w:tcW w:w="1340" w:type="dxa"/>
+            <w:tcW w:w="1391" w:type="dxa"/>
             <w:noWrap/>
             <w:hideMark/>
           </w:tcPr>
@@ -451,7 +451,7 @@
         </w:trPr>
         <w:tc>
           <w:tcPr>
-            <w:tcW w:w="960" w:type="dxa"/>
+            <w:tcW w:w="1096" w:type="dxa"/>
             <w:noWrap/>
             <w:hideMark/>
           </w:tcPr>
@@ -473,7 +473,7 @@
         </w:tc>
         <w:tc>
           <w:tcPr>
-            <w:tcW w:w="1660" w:type="dxa"/>
+            <w:tcW w:w="1685" w:type="dxa"/>
             <w:noWrap/>
             <w:hideMark/>
           </w:tcPr>
@@ -495,7 +495,7 @@
         </w:tc>
         <w:tc>
           <w:tcPr>
-            <w:tcW w:w="1032" w:type="dxa"/>
+            <w:tcW w:w="1218" w:type="dxa"/>
             <w:noWrap/>
             <w:hideMark/>
           </w:tcPr>
@@ -517,7 +517,7 @@
         </w:tc>
         <w:tc>
           <w:tcPr>
-            <w:tcW w:w="1600" w:type="dxa"/>
+            <w:tcW w:w="1689" w:type="dxa"/>
             <w:noWrap/>
             <w:hideMark/>
           </w:tcPr>
@@ -539,7 +539,7 @@
         </w:tc>
         <w:tc>
           <w:tcPr>
-            <w:tcW w:w="960" w:type="dxa"/>
+            <w:tcW w:w="997" w:type="dxa"/>
             <w:noWrap/>
             <w:hideMark/>
           </w:tcPr>
@@ -561,7 +561,7 @@
         </w:tc>
         <w:tc>
           <w:tcPr>
-            <w:tcW w:w="1320" w:type="dxa"/>
+            <w:tcW w:w="1363" w:type="dxa"/>
             <w:noWrap/>
             <w:hideMark/>
           </w:tcPr>
@@ -583,7 +583,7 @@
         </w:tc>
         <w:tc>
           <w:tcPr>
-            <w:tcW w:w="940" w:type="dxa"/>
+            <w:tcW w:w="1029" w:type="dxa"/>
             <w:noWrap/>
             <w:hideMark/>
           </w:tcPr>
@@ -605,7 +605,7 @@
         </w:tc>
         <w:tc>
           <w:tcPr>
-            <w:tcW w:w="1340" w:type="dxa"/>
+            <w:tcW w:w="1391" w:type="dxa"/>
             <w:noWrap/>
             <w:hideMark/>
           </w:tcPr>
@@ -632,7 +632,7 @@
         </w:trPr>
         <w:tc>
           <w:tcPr>
-            <w:tcW w:w="960" w:type="dxa"/>
+            <w:tcW w:w="1096" w:type="dxa"/>
             <w:noWrap/>
             <w:hideMark/>
           </w:tcPr>
@@ -654,7 +654,7 @@
         </w:tc>
         <w:tc>
           <w:tcPr>
-            <w:tcW w:w="1660" w:type="dxa"/>
+            <w:tcW w:w="1685" w:type="dxa"/>
             <w:noWrap/>
             <w:hideMark/>
           </w:tcPr>
@@ -676,7 +676,7 @@
         </w:tc>
         <w:tc>
           <w:tcPr>
-            <w:tcW w:w="1032" w:type="dxa"/>
+            <w:tcW w:w="1218" w:type="dxa"/>
             <w:noWrap/>
             <w:hideMark/>
           </w:tcPr>
@@ -698,7 +698,7 @@
         </w:tc>
         <w:tc>
           <w:tcPr>
-            <w:tcW w:w="1600" w:type="dxa"/>
+            <w:tcW w:w="1689" w:type="dxa"/>
             <w:noWrap/>
             <w:hideMark/>
           </w:tcPr>
@@ -720,7 +720,7 @@
         </w:tc>
         <w:tc>
           <w:tcPr>
-            <w:tcW w:w="960" w:type="dxa"/>
+            <w:tcW w:w="997" w:type="dxa"/>
             <w:noWrap/>
             <w:hideMark/>
           </w:tcPr>
@@ -742,7 +742,7 @@
         </w:tc>
         <w:tc>
           <w:tcPr>
-            <w:tcW w:w="1320" w:type="dxa"/>
+            <w:tcW w:w="1363" w:type="dxa"/>
             <w:noWrap/>
             <w:hideMark/>
           </w:tcPr>
@@ -764,7 +764,7 @@
         </w:tc>
         <w:tc>
           <w:tcPr>
-            <w:tcW w:w="940" w:type="dxa"/>
+            <w:tcW w:w="1029" w:type="dxa"/>
             <w:noWrap/>
             <w:hideMark/>
           </w:tcPr>
@@ -786,7 +786,7 @@
         </w:tc>
         <w:tc>
           <w:tcPr>
-            <w:tcW w:w="1340" w:type="dxa"/>
+            <w:tcW w:w="1391" w:type="dxa"/>
             <w:noWrap/>
             <w:hideMark/>
           </w:tcPr>
@@ -813,7 +813,7 @@
         </w:trPr>
         <w:tc>
           <w:tcPr>
-            <w:tcW w:w="960" w:type="dxa"/>
+            <w:tcW w:w="1096" w:type="dxa"/>
             <w:noWrap/>
             <w:hideMark/>
           </w:tcPr>
@@ -835,7 +835,7 @@
         </w:tc>
         <w:tc>
           <w:tcPr>
-            <w:tcW w:w="1660" w:type="dxa"/>
+            <w:tcW w:w="1685" w:type="dxa"/>
             <w:noWrap/>
             <w:hideMark/>
           </w:tcPr>
@@ -857,7 +857,7 @@
         </w:tc>
         <w:tc>
           <w:tcPr>
-            <w:tcW w:w="1032" w:type="dxa"/>
+            <w:tcW w:w="1218" w:type="dxa"/>
             <w:noWrap/>
             <w:hideMark/>
           </w:tcPr>
@@ -879,7 +879,7 @@
         </w:tc>
         <w:tc>
           <w:tcPr>
-            <w:tcW w:w="1600" w:type="dxa"/>
+            <w:tcW w:w="1689" w:type="dxa"/>
             <w:noWrap/>
             <w:hideMark/>
           </w:tcPr>
@@ -901,7 +901,7 @@
         </w:tc>
         <w:tc>
           <w:tcPr>
-            <w:tcW w:w="960" w:type="dxa"/>
+            <w:tcW w:w="997" w:type="dxa"/>
             <w:noWrap/>
             <w:hideMark/>
           </w:tcPr>
@@ -923,7 +923,7 @@
         </w:tc>
         <w:tc>
           <w:tcPr>
-            <w:tcW w:w="1320" w:type="dxa"/>
+            <w:tcW w:w="1363" w:type="dxa"/>
             <w:noWrap/>
             <w:hideMark/>
           </w:tcPr>
@@ -945,7 +945,7 @@
         </w:tc>
         <w:tc>
           <w:tcPr>
-            <w:tcW w:w="940" w:type="dxa"/>
+            <w:tcW w:w="1029" w:type="dxa"/>
             <w:noWrap/>
             <w:hideMark/>
           </w:tcPr>
@@ -967,7 +967,7 @@
         </w:tc>
         <w:tc>
           <w:tcPr>
-            <w:tcW w:w="1340" w:type="dxa"/>
+            <w:tcW w:w="1391" w:type="dxa"/>
             <w:noWrap/>
             <w:hideMark/>
           </w:tcPr>
@@ -994,7 +994,7 @@
         </w:trPr>
         <w:tc>
           <w:tcPr>
-            <w:tcW w:w="960" w:type="dxa"/>
+            <w:tcW w:w="1096" w:type="dxa"/>
             <w:noWrap/>
             <w:hideMark/>
           </w:tcPr>
@@ -1016,7 +1016,7 @@
         </w:tc>
         <w:tc>
           <w:tcPr>
-            <w:tcW w:w="1660" w:type="dxa"/>
+            <w:tcW w:w="1685" w:type="dxa"/>
             <w:noWrap/>
             <w:hideMark/>
           </w:tcPr>
@@ -1038,7 +1038,7 @@
         </w:tc>
         <w:tc>
           <w:tcPr>
-            <w:tcW w:w="1032" w:type="dxa"/>
+            <w:tcW w:w="1218" w:type="dxa"/>
             <w:noWrap/>
             <w:hideMark/>
           </w:tcPr>
@@ -1060,7 +1060,7 @@
         </w:tc>
         <w:tc>
           <w:tcPr>
-            <w:tcW w:w="1600" w:type="dxa"/>
+            <w:tcW w:w="1689" w:type="dxa"/>
             <w:noWrap/>
             <w:hideMark/>
           </w:tcPr>
@@ -1082,7 +1082,7 @@
         </w:tc>
         <w:tc>
           <w:tcPr>
-            <w:tcW w:w="960" w:type="dxa"/>
+            <w:tcW w:w="997" w:type="dxa"/>
             <w:noWrap/>
             <w:hideMark/>
           </w:tcPr>
@@ -1104,7 +1104,7 @@
         </w:tc>
         <w:tc>
           <w:tcPr>
-            <w:tcW w:w="1320" w:type="dxa"/>
+            <w:tcW w:w="1363" w:type="dxa"/>
             <w:noWrap/>
             <w:hideMark/>
           </w:tcPr>
@@ -1126,7 +1126,7 @@
         </w:tc>
         <w:tc>
           <w:tcPr>
-            <w:tcW w:w="940" w:type="dxa"/>
+            <w:tcW w:w="1029" w:type="dxa"/>
             <w:noWrap/>
             <w:hideMark/>
           </w:tcPr>
@@ -1148,7 +1148,7 @@
         </w:tc>
         <w:tc>
           <w:tcPr>
-            <w:tcW w:w="1340" w:type="dxa"/>
+            <w:tcW w:w="1391" w:type="dxa"/>
             <w:noWrap/>
             <w:hideMark/>
           </w:tcPr>
@@ -1175,7 +1175,7 @@
         </w:trPr>
         <w:tc>
           <w:tcPr>
-            <w:tcW w:w="960" w:type="dxa"/>
+            <w:tcW w:w="1096" w:type="dxa"/>
             <w:noWrap/>
             <w:hideMark/>
           </w:tcPr>
@@ -1197,7 +1197,7 @@
         </w:tc>
         <w:tc>
           <w:tcPr>
-            <w:tcW w:w="1660" w:type="dxa"/>
+            <w:tcW w:w="1685" w:type="dxa"/>
             <w:noWrap/>
             <w:hideMark/>
           </w:tcPr>
@@ -1219,7 +1219,7 @@
         </w:tc>
         <w:tc>
           <w:tcPr>
-            <w:tcW w:w="1032" w:type="dxa"/>
+            <w:tcW w:w="1218" w:type="dxa"/>
             <w:noWrap/>
             <w:hideMark/>
           </w:tcPr>
@@ -1241,7 +1241,7 @@
         </w:tc>
         <w:tc>
           <w:tcPr>
-            <w:tcW w:w="1600" w:type="dxa"/>
+            <w:tcW w:w="1689" w:type="dxa"/>
             <w:noWrap/>
             <w:hideMark/>
           </w:tcPr>
@@ -1263,7 +1263,7 @@
         </w:tc>
         <w:tc>
           <w:tcPr>
-            <w:tcW w:w="960" w:type="dxa"/>
+            <w:tcW w:w="997" w:type="dxa"/>
             <w:noWrap/>
             <w:hideMark/>
           </w:tcPr>
@@ -1285,7 +1285,7 @@
         </w:tc>
         <w:tc>
           <w:tcPr>
-            <w:tcW w:w="1320" w:type="dxa"/>
+            <w:tcW w:w="1363" w:type="dxa"/>
             <w:noWrap/>
             <w:hideMark/>
           </w:tcPr>
@@ -1307,7 +1307,7 @@
         </w:tc>
         <w:tc>
           <w:tcPr>
-            <w:tcW w:w="940" w:type="dxa"/>
+            <w:tcW w:w="1029" w:type="dxa"/>
             <w:noWrap/>
             <w:hideMark/>
           </w:tcPr>
@@ -1329,7 +1329,7 @@
         </w:tc>
         <w:tc>
           <w:tcPr>
-            <w:tcW w:w="1340" w:type="dxa"/>
+            <w:tcW w:w="1391" w:type="dxa"/>
             <w:noWrap/>
             <w:hideMark/>
           </w:tcPr>
@@ -1356,7 +1356,7 @@
         </w:trPr>
         <w:tc>
           <w:tcPr>
-            <w:tcW w:w="960" w:type="dxa"/>
+            <w:tcW w:w="1096" w:type="dxa"/>
             <w:noWrap/>
             <w:hideMark/>
           </w:tcPr>
@@ -1378,7 +1378,7 @@
         </w:tc>
         <w:tc>
           <w:tcPr>
-            <w:tcW w:w="1660" w:type="dxa"/>
+            <w:tcW w:w="1685" w:type="dxa"/>
             <w:noWrap/>
             <w:hideMark/>
           </w:tcPr>
@@ -1400,7 +1400,7 @@
         </w:tc>
         <w:tc>
           <w:tcPr>
-            <w:tcW w:w="1032" w:type="dxa"/>
+            <w:tcW w:w="1218" w:type="dxa"/>
             <w:noWrap/>
             <w:hideMark/>
           </w:tcPr>
@@ -1422,7 +1422,7 @@
         </w:tc>
         <w:tc>
           <w:tcPr>
-            <w:tcW w:w="1600" w:type="dxa"/>
+            <w:tcW w:w="1689" w:type="dxa"/>
             <w:noWrap/>
             <w:hideMark/>
           </w:tcPr>
@@ -1444,7 +1444,7 @@
         </w:tc>
         <w:tc>
           <w:tcPr>
-            <w:tcW w:w="960" w:type="dxa"/>
+            <w:tcW w:w="997" w:type="dxa"/>
             <w:noWrap/>
             <w:hideMark/>
           </w:tcPr>
@@ -1466,7 +1466,7 @@
         </w:tc>
         <w:tc>
           <w:tcPr>
-            <w:tcW w:w="1320" w:type="dxa"/>
+            <w:tcW w:w="1363" w:type="dxa"/>
             <w:noWrap/>
             <w:hideMark/>
           </w:tcPr>
@@ -1488,7 +1488,7 @@
         </w:tc>
         <w:tc>
           <w:tcPr>
-            <w:tcW w:w="940" w:type="dxa"/>
+            <w:tcW w:w="1029" w:type="dxa"/>
             <w:noWrap/>
             <w:hideMark/>
           </w:tcPr>
@@ -1510,7 +1510,7 @@
         </w:tc>
         <w:tc>
           <w:tcPr>
-            <w:tcW w:w="1340" w:type="dxa"/>
+            <w:tcW w:w="1391" w:type="dxa"/>
             <w:noWrap/>
             <w:hideMark/>
           </w:tcPr>
@@ -1537,7 +1537,7 @@
         </w:trPr>
         <w:tc>
           <w:tcPr>
-            <w:tcW w:w="960" w:type="dxa"/>
+            <w:tcW w:w="1096" w:type="dxa"/>
             <w:noWrap/>
             <w:hideMark/>
           </w:tcPr>
@@ -1559,7 +1559,7 @@
         </w:tc>
         <w:tc>
           <w:tcPr>
-            <w:tcW w:w="1660" w:type="dxa"/>
+            <w:tcW w:w="1685" w:type="dxa"/>
             <w:noWrap/>
             <w:hideMark/>
           </w:tcPr>
@@ -1581,7 +1581,7 @@
         </w:tc>
         <w:tc>
           <w:tcPr>
-            <w:tcW w:w="1032" w:type="dxa"/>
+            <w:tcW w:w="1218" w:type="dxa"/>
             <w:noWrap/>
             <w:hideMark/>
           </w:tcPr>
@@ -1603,7 +1603,7 @@
         </w:tc>
         <w:tc>
           <w:tcPr>
-            <w:tcW w:w="1600" w:type="dxa"/>
+            <w:tcW w:w="1689" w:type="dxa"/>
             <w:noWrap/>
             <w:hideMark/>
           </w:tcPr>
@@ -1625,7 +1625,7 @@
         </w:tc>
         <w:tc>
           <w:tcPr>
-            <w:tcW w:w="960" w:type="dxa"/>
+            <w:tcW w:w="997" w:type="dxa"/>
             <w:noWrap/>
             <w:hideMark/>
           </w:tcPr>
@@ -1647,7 +1647,7 @@
         </w:tc>
         <w:tc>
           <w:tcPr>
-            <w:tcW w:w="1320" w:type="dxa"/>
+            <w:tcW w:w="1363" w:type="dxa"/>
             <w:noWrap/>
             <w:hideMark/>
           </w:tcPr>
@@ -1669,7 +1669,7 @@
         </w:tc>
         <w:tc>
           <w:tcPr>
-            <w:tcW w:w="940" w:type="dxa"/>
+            <w:tcW w:w="1029" w:type="dxa"/>
             <w:noWrap/>
             <w:hideMark/>
           </w:tcPr>
@@ -1691,7 +1691,7 @@
         </w:tc>
         <w:tc>
           <w:tcPr>
-            <w:tcW w:w="1340" w:type="dxa"/>
+            <w:tcW w:w="1391" w:type="dxa"/>
             <w:noWrap/>
             <w:hideMark/>
           </w:tcPr>
@@ -1718,7 +1718,7 @@
         </w:trPr>
         <w:tc>
           <w:tcPr>
-            <w:tcW w:w="960" w:type="dxa"/>
+            <w:tcW w:w="1096" w:type="dxa"/>
             <w:noWrap/>
             <w:hideMark/>
           </w:tcPr>
@@ -1740,7 +1740,7 @@
         </w:tc>
         <w:tc>
           <w:tcPr>
-            <w:tcW w:w="1660" w:type="dxa"/>
+            <w:tcW w:w="1685" w:type="dxa"/>
             <w:noWrap/>
             <w:hideMark/>
           </w:tcPr>
@@ -1762,7 +1762,7 @@
         </w:tc>
         <w:tc>
           <w:tcPr>
-            <w:tcW w:w="1032" w:type="dxa"/>
+            <w:tcW w:w="1218" w:type="dxa"/>
             <w:noWrap/>
             <w:hideMark/>
           </w:tcPr>
@@ -1784,7 +1784,7 @@
         </w:tc>
         <w:tc>
           <w:tcPr>
-            <w:tcW w:w="1600" w:type="dxa"/>
+            <w:tcW w:w="1689" w:type="dxa"/>
             <w:noWrap/>
             <w:hideMark/>
           </w:tcPr>
@@ -1806,7 +1806,7 @@
         </w:tc>
         <w:tc>
           <w:tcPr>
-            <w:tcW w:w="960" w:type="dxa"/>
+            <w:tcW w:w="997" w:type="dxa"/>
             <w:noWrap/>
             <w:hideMark/>
           </w:tcPr>
@@ -1828,7 +1828,7 @@
         </w:tc>
         <w:tc>
           <w:tcPr>
-            <w:tcW w:w="1320" w:type="dxa"/>
+            <w:tcW w:w="1363" w:type="dxa"/>
             <w:noWrap/>
             <w:hideMark/>
           </w:tcPr>
@@ -1850,7 +1850,7 @@
         </w:tc>
         <w:tc>
           <w:tcPr>
-            <w:tcW w:w="940" w:type="dxa"/>
+            <w:tcW w:w="1029" w:type="dxa"/>
             <w:noWrap/>
             <w:hideMark/>
           </w:tcPr>
@@ -1872,7 +1872,7 @@
         </w:tc>
         <w:tc>
           <w:tcPr>
-            <w:tcW w:w="1340" w:type="dxa"/>
+            <w:tcW w:w="1391" w:type="dxa"/>
             <w:noWrap/>
             <w:hideMark/>
           </w:tcPr>
@@ -1899,7 +1899,7 @@
         </w:trPr>
         <w:tc>
           <w:tcPr>
-            <w:tcW w:w="960" w:type="dxa"/>
+            <w:tcW w:w="1096" w:type="dxa"/>
             <w:noWrap/>
             <w:hideMark/>
           </w:tcPr>
@@ -1921,7 +1921,7 @@
         </w:tc>
         <w:tc>
           <w:tcPr>
-            <w:tcW w:w="1660" w:type="dxa"/>
+            <w:tcW w:w="1685" w:type="dxa"/>
             <w:noWrap/>
             <w:hideMark/>
           </w:tcPr>
@@ -1943,7 +1943,7 @@
         </w:tc>
         <w:tc>
           <w:tcPr>
-            <w:tcW w:w="1032" w:type="dxa"/>
+            <w:tcW w:w="1218" w:type="dxa"/>
             <w:noWrap/>
             <w:hideMark/>
           </w:tcPr>
@@ -1965,7 +1965,7 @@
         </w:tc>
         <w:tc>
           <w:tcPr>
-            <w:tcW w:w="1600" w:type="dxa"/>
+            <w:tcW w:w="1689" w:type="dxa"/>
             <w:noWrap/>
             <w:hideMark/>
           </w:tcPr>
@@ -1987,7 +1987,7 @@
         </w:tc>
         <w:tc>
           <w:tcPr>
-            <w:tcW w:w="960" w:type="dxa"/>
+            <w:tcW w:w="997" w:type="dxa"/>
             <w:noWrap/>
             <w:hideMark/>
           </w:tcPr>
@@ -2009,7 +2009,7 @@
         </w:tc>
         <w:tc>
           <w:tcPr>
-            <w:tcW w:w="1320" w:type="dxa"/>
+            <w:tcW w:w="1363" w:type="dxa"/>
             <w:noWrap/>
             <w:hideMark/>
           </w:tcPr>
@@ -2031,7 +2031,7 @@
         </w:tc>
         <w:tc>
           <w:tcPr>
-            <w:tcW w:w="940" w:type="dxa"/>
+            <w:tcW w:w="1029" w:type="dxa"/>
             <w:noWrap/>
             <w:hideMark/>
           </w:tcPr>
@@ -2053,7 +2053,7 @@
         </w:tc>
         <w:tc>
           <w:tcPr>
-            <w:tcW w:w="1340" w:type="dxa"/>
+            <w:tcW w:w="1391" w:type="dxa"/>
             <w:noWrap/>
             <w:hideMark/>
           </w:tcPr>
@@ -2080,7 +2080,7 @@
         </w:trPr>
         <w:tc>
           <w:tcPr>
-            <w:tcW w:w="960" w:type="dxa"/>
+            <w:tcW w:w="1096" w:type="dxa"/>
             <w:noWrap/>
             <w:hideMark/>
           </w:tcPr>
@@ -2102,7 +2102,7 @@
         </w:tc>
         <w:tc>
           <w:tcPr>
-            <w:tcW w:w="1660" w:type="dxa"/>
+            <w:tcW w:w="1685" w:type="dxa"/>
             <w:noWrap/>
             <w:hideMark/>
           </w:tcPr>
@@ -2124,7 +2124,7 @@
         </w:tc>
         <w:tc>
           <w:tcPr>
-            <w:tcW w:w="1032" w:type="dxa"/>
+            <w:tcW w:w="1218" w:type="dxa"/>
             <w:noWrap/>
             <w:hideMark/>
           </w:tcPr>
@@ -2146,7 +2146,7 @@
         </w:tc>
         <w:tc>
           <w:tcPr>
-            <w:tcW w:w="1600" w:type="dxa"/>
+            <w:tcW w:w="1689" w:type="dxa"/>
             <w:noWrap/>
             <w:hideMark/>
           </w:tcPr>
@@ -2168,7 +2168,7 @@
         </w:tc>
         <w:tc>
           <w:tcPr>
-            <w:tcW w:w="960" w:type="dxa"/>
+            <w:tcW w:w="997" w:type="dxa"/>
             <w:noWrap/>
             <w:hideMark/>
           </w:tcPr>
@@ -2190,7 +2190,7 @@
         </w:tc>
         <w:tc>
           <w:tcPr>
-            <w:tcW w:w="1320" w:type="dxa"/>
+            <w:tcW w:w="1363" w:type="dxa"/>
             <w:noWrap/>
             <w:hideMark/>
           </w:tcPr>
@@ -2212,7 +2212,7 @@
         </w:tc>
         <w:tc>
           <w:tcPr>
-            <w:tcW w:w="940" w:type="dxa"/>
+            <w:tcW w:w="1029" w:type="dxa"/>
             <w:noWrap/>
             <w:hideMark/>
           </w:tcPr>
@@ -2234,7 +2234,7 @@
         </w:tc>
         <w:tc>
           <w:tcPr>
-            <w:tcW w:w="1340" w:type="dxa"/>
+            <w:tcW w:w="1391" w:type="dxa"/>
             <w:noWrap/>
             <w:hideMark/>
           </w:tcPr>
@@ -2261,7 +2261,7 @@
         </w:trPr>
         <w:tc>
           <w:tcPr>
-            <w:tcW w:w="960" w:type="dxa"/>
+            <w:tcW w:w="1096" w:type="dxa"/>
             <w:noWrap/>
             <w:hideMark/>
           </w:tcPr>
@@ -2283,7 +2283,7 @@
         </w:tc>
         <w:tc>
           <w:tcPr>
-            <w:tcW w:w="1660" w:type="dxa"/>
+            <w:tcW w:w="1685" w:type="dxa"/>
             <w:noWrap/>
             <w:hideMark/>
           </w:tcPr>
@@ -2305,7 +2305,7 @@
         </w:tc>
         <w:tc>
           <w:tcPr>
-            <w:tcW w:w="1032" w:type="dxa"/>
+            <w:tcW w:w="1218" w:type="dxa"/>
             <w:noWrap/>
             <w:hideMark/>
           </w:tcPr>
@@ -2327,7 +2327,7 @@
         </w:tc>
         <w:tc>
           <w:tcPr>
-            <w:tcW w:w="1600" w:type="dxa"/>
+            <w:tcW w:w="1689" w:type="dxa"/>
             <w:noWrap/>
             <w:hideMark/>
           </w:tcPr>
@@ -2349,7 +2349,7 @@
         </w:tc>
         <w:tc>
           <w:tcPr>
-            <w:tcW w:w="960" w:type="dxa"/>
+            <w:tcW w:w="997" w:type="dxa"/>
             <w:noWrap/>
             <w:hideMark/>
           </w:tcPr>
@@ -2371,7 +2371,7 @@
         </w:tc>
         <w:tc>
           <w:tcPr>
-            <w:tcW w:w="1320" w:type="dxa"/>
+            <w:tcW w:w="1363" w:type="dxa"/>
             <w:noWrap/>
             <w:hideMark/>
           </w:tcPr>
@@ -2393,7 +2393,7 @@
         </w:tc>
         <w:tc>
           <w:tcPr>
-            <w:tcW w:w="940" w:type="dxa"/>
+            <w:tcW w:w="1029" w:type="dxa"/>
             <w:noWrap/>
             <w:hideMark/>
           </w:tcPr>
@@ -2415,7 +2415,7 @@
         </w:tc>
         <w:tc>
           <w:tcPr>
-            <w:tcW w:w="1340" w:type="dxa"/>
+            <w:tcW w:w="1391" w:type="dxa"/>
             <w:noWrap/>
             <w:hideMark/>
           </w:tcPr>
@@ -2442,7 +2442,7 @@
         </w:trPr>
         <w:tc>
           <w:tcPr>
-            <w:tcW w:w="960" w:type="dxa"/>
+            <w:tcW w:w="1096" w:type="dxa"/>
             <w:noWrap/>
             <w:hideMark/>
           </w:tcPr>
@@ -2466,7 +2466,7 @@
         </w:tc>
         <w:tc>
           <w:tcPr>
-            <w:tcW w:w="1660" w:type="dxa"/>
+            <w:tcW w:w="1685" w:type="dxa"/>
             <w:noWrap/>
             <w:hideMark/>
           </w:tcPr>
@@ -2488,7 +2488,7 @@
         </w:tc>
         <w:tc>
           <w:tcPr>
-            <w:tcW w:w="1032" w:type="dxa"/>
+            <w:tcW w:w="1218" w:type="dxa"/>
             <w:noWrap/>
             <w:hideMark/>
           </w:tcPr>
@@ -2510,7 +2510,7 @@
         </w:tc>
         <w:tc>
           <w:tcPr>
-            <w:tcW w:w="1600" w:type="dxa"/>
+            <w:tcW w:w="1689" w:type="dxa"/>
             <w:noWrap/>
             <w:hideMark/>
           </w:tcPr>
@@ -2532,7 +2532,7 @@
         </w:tc>
         <w:tc>
           <w:tcPr>
-            <w:tcW w:w="960" w:type="dxa"/>
+            <w:tcW w:w="997" w:type="dxa"/>
             <w:noWrap/>
             <w:hideMark/>
           </w:tcPr>
@@ -2554,7 +2554,7 @@
         </w:tc>
         <w:tc>
           <w:tcPr>
-            <w:tcW w:w="1320" w:type="dxa"/>
+            <w:tcW w:w="1363" w:type="dxa"/>
             <w:noWrap/>
             <w:hideMark/>
           </w:tcPr>
@@ -2576,7 +2576,7 @@
         </w:tc>
         <w:tc>
           <w:tcPr>
-            <w:tcW w:w="940" w:type="dxa"/>
+            <w:tcW w:w="1029" w:type="dxa"/>
             <w:noWrap/>
             <w:hideMark/>
           </w:tcPr>
@@ -2598,7 +2598,7 @@
         </w:tc>
         <w:tc>
           <w:tcPr>
-            <w:tcW w:w="1340" w:type="dxa"/>
+            <w:tcW w:w="1391" w:type="dxa"/>
             <w:noWrap/>
             <w:hideMark/>
           </w:tcPr>
@@ -2625,7 +2625,7 @@
         </w:trPr>
         <w:tc>
           <w:tcPr>
-            <w:tcW w:w="960" w:type="dxa"/>
+            <w:tcW w:w="1096" w:type="dxa"/>
             <w:noWrap/>
             <w:hideMark/>
           </w:tcPr>
@@ -2647,7 +2647,7 @@
         </w:tc>
         <w:tc>
           <w:tcPr>
-            <w:tcW w:w="1660" w:type="dxa"/>
+            <w:tcW w:w="1685" w:type="dxa"/>
             <w:noWrap/>
             <w:hideMark/>
           </w:tcPr>
@@ -2669,7 +2669,7 @@
         </w:tc>
         <w:tc>
           <w:tcPr>
-            <w:tcW w:w="1032" w:type="dxa"/>
+            <w:tcW w:w="1218" w:type="dxa"/>
             <w:noWrap/>
             <w:hideMark/>
           </w:tcPr>
@@ -2691,7 +2691,7 @@
         </w:tc>
         <w:tc>
           <w:tcPr>
-            <w:tcW w:w="1600" w:type="dxa"/>
+            <w:tcW w:w="1689" w:type="dxa"/>
             <w:noWrap/>
             <w:hideMark/>
           </w:tcPr>
@@ -2713,7 +2713,7 @@
         </w:tc>
         <w:tc>
           <w:tcPr>
-            <w:tcW w:w="960" w:type="dxa"/>
+            <w:tcW w:w="997" w:type="dxa"/>
             <w:noWrap/>
             <w:hideMark/>
           </w:tcPr>
@@ -2735,7 +2735,7 @@
         </w:tc>
         <w:tc>
           <w:tcPr>
-            <w:tcW w:w="1320" w:type="dxa"/>
+            <w:tcW w:w="1363" w:type="dxa"/>
             <w:noWrap/>
             <w:hideMark/>
           </w:tcPr>
@@ -2757,7 +2757,7 @@
         </w:tc>
         <w:tc>
           <w:tcPr>
-            <w:tcW w:w="940" w:type="dxa"/>
+            <w:tcW w:w="1029" w:type="dxa"/>
             <w:noWrap/>
             <w:hideMark/>
           </w:tcPr>
@@ -2779,7 +2779,7 @@
         </w:tc>
         <w:tc>
           <w:tcPr>
-            <w:tcW w:w="1340" w:type="dxa"/>
+            <w:tcW w:w="1391" w:type="dxa"/>
             <w:noWrap/>
             <w:hideMark/>
           </w:tcPr>
@@ -2806,7 +2806,7 @@
         </w:trPr>
         <w:tc>
           <w:tcPr>
-            <w:tcW w:w="960" w:type="dxa"/>
+            <w:tcW w:w="1096" w:type="dxa"/>
             <w:noWrap/>
             <w:hideMark/>
           </w:tcPr>
@@ -2828,7 +2828,7 @@
         </w:tc>
         <w:tc>
           <w:tcPr>
-            <w:tcW w:w="1660" w:type="dxa"/>
+            <w:tcW w:w="1685" w:type="dxa"/>
             <w:noWrap/>
             <w:hideMark/>
           </w:tcPr>
@@ -2850,7 +2850,7 @@
         </w:tc>
         <w:tc>
           <w:tcPr>
-            <w:tcW w:w="1032" w:type="dxa"/>
+            <w:tcW w:w="1218" w:type="dxa"/>
             <w:noWrap/>
             <w:hideMark/>
           </w:tcPr>
@@ -2872,7 +2872,7 @@
         </w:tc>
         <w:tc>
           <w:tcPr>
-            <w:tcW w:w="1600" w:type="dxa"/>
+            <w:tcW w:w="1689" w:type="dxa"/>
             <w:noWrap/>
             <w:hideMark/>
           </w:tcPr>
@@ -2894,7 +2894,7 @@
         </w:tc>
         <w:tc>
           <w:tcPr>
-            <w:tcW w:w="960" w:type="dxa"/>
+            <w:tcW w:w="997" w:type="dxa"/>
             <w:noWrap/>
             <w:hideMark/>
           </w:tcPr>
@@ -2916,7 +2916,7 @@
         </w:tc>
         <w:tc>
           <w:tcPr>
-            <w:tcW w:w="1320" w:type="dxa"/>
+            <w:tcW w:w="1363" w:type="dxa"/>
             <w:noWrap/>
             <w:hideMark/>
           </w:tcPr>
@@ -2938,7 +2938,7 @@
         </w:tc>
         <w:tc>
           <w:tcPr>
-            <w:tcW w:w="940" w:type="dxa"/>
+            <w:tcW w:w="1029" w:type="dxa"/>
             <w:noWrap/>
             <w:hideMark/>
           </w:tcPr>
@@ -2960,7 +2960,7 @@
         </w:tc>
         <w:tc>
           <w:tcPr>
-            <w:tcW w:w="1340" w:type="dxa"/>
+            <w:tcW w:w="1391" w:type="dxa"/>
             <w:noWrap/>
             <w:hideMark/>
           </w:tcPr>
@@ -2988,11 +2988,2550 @@
           <w:lang w:val="en"/>
         </w:rPr>
       </w:pPr>
+    </w:p>
+    <w:p>
+      <w:pPr>
+        <w:pStyle w:val="3"/>
+        <w:rPr>
+          <w:lang w:val="en"/>
+        </w:rPr>
+      </w:pPr>
+      <w:r>
+        <w:rPr>
+          <w:lang w:val="en"/>
+        </w:rPr>
+        <w:t>2</w:t>
+      </w:r>
+    </w:p>
+    <w:p>
+      <w:pPr>
+        <w:rPr>
+          <w:lang w:val="en"/>
+        </w:rPr>
+      </w:pPr>
+      <w:r>
+        <w:rPr>
+          <w:lang w:val="en"/>
+        </w:rPr>
+        <w:t>I implemented the maximum-likelihood estimation model</w:t>
+      </w:r>
+      <w:r>
+        <w:rPr>
+          <w:lang w:val="en"/>
+        </w:rPr>
+        <w:t>.</w:t>
+      </w:r>
+    </w:p>
+    <w:p>
+      <w:pPr>
+        <w:rPr>
+          <w:lang w:val="en"/>
+        </w:rPr>
+      </w:pPr>
+      <w:r>
+        <w:rPr>
+          <w:lang w:val="en"/>
+        </w:rPr>
+        <w:t>The training set is shuffled after each time it is walked through.</w:t>
+      </w:r>
+    </w:p>
+    <w:p>
+      <w:pPr>
+        <w:rPr>
+          <w:lang w:val="en"/>
+        </w:rPr>
+      </w:pPr>
+      <w:r>
+        <w:rPr>
+          <w:lang w:val="en"/>
+        </w:rPr>
+        <w:t>F</w:t>
+      </w:r>
+      <w:r>
+        <w:rPr>
+          <w:lang w:val="en"/>
+        </w:rPr>
+        <w:t xml:space="preserve">or the convenience of later feature definition, </w:t>
+      </w:r>
+      <w:r>
+        <w:rPr>
+          <w:lang w:val="en"/>
+        </w:rPr>
+        <w:t>I slightly changed the structure of the lattice.</w:t>
+      </w:r>
+      <w:r>
+        <w:rPr>
+          <w:lang w:val="en"/>
+        </w:rPr>
+        <w:t xml:space="preserve"> </w:t>
+      </w:r>
+      <w:r>
+        <w:rPr>
+          <w:lang w:val="en"/>
+        </w:rPr>
+        <w:t xml:space="preserve">Previously, </w:t>
+      </w:r>
+      <w:r>
+        <w:rPr>
+          <w:lang w:val="en"/>
+        </w:rPr>
+        <w:t xml:space="preserve">each word in an example corresponds to </w:t>
+      </w:r>
+      <w:r>
+        <w:rPr>
+          <w:lang w:val="en"/>
+        </w:rPr>
+        <w:t>two</w:t>
+      </w:r>
+      <w:r>
+        <w:rPr>
+          <w:lang w:val="en"/>
+        </w:rPr>
+        <w:t xml:space="preserve"> column</w:t>
+      </w:r>
+      <w:r>
+        <w:rPr>
+          <w:lang w:val="en"/>
+        </w:rPr>
+        <w:t>s</w:t>
+      </w:r>
+      <w:r>
+        <w:rPr>
+          <w:lang w:val="en"/>
+        </w:rPr>
+        <w:t xml:space="preserve"> in the lattice</w:t>
+      </w:r>
+      <w:r>
+        <w:rPr>
+          <w:lang w:val="en"/>
+        </w:rPr>
+        <w:t>. T</w:t>
+      </w:r>
+      <w:r>
+        <w:rPr>
+          <w:lang w:val="en"/>
+        </w:rPr>
+        <w:t xml:space="preserve">here were two kinds of edges: </w:t>
+      </w:r>
+      <w:r>
+        <w:rPr>
+          <w:lang w:val="en"/>
+        </w:rPr>
+        <w:t>(</w:t>
+      </w:r>
+      <w:r>
+        <w:rPr>
+          <w:lang w:val="en"/>
+        </w:rPr>
+        <w:t>tag-</w:t>
+      </w:r>
+      <w:proofErr w:type="gramStart"/>
+      <w:r>
+        <w:rPr>
+          <w:lang w:val="en"/>
+        </w:rPr>
+        <w:t>)</w:t>
+      </w:r>
+      <w:r>
+        <w:rPr>
+          <w:lang w:val="en"/>
+        </w:rPr>
+        <w:t>word</w:t>
+      </w:r>
+      <w:proofErr w:type="gramEnd"/>
+      <w:r>
+        <w:rPr>
+          <w:lang w:val="en"/>
+        </w:rPr>
+        <w:t>-to-tag and tag</w:t>
+      </w:r>
+      <w:r>
+        <w:rPr>
+          <w:lang w:val="en"/>
+        </w:rPr>
+        <w:t>-</w:t>
+      </w:r>
+      <w:r>
+        <w:rPr>
+          <w:lang w:val="en"/>
+        </w:rPr>
+        <w:t>to</w:t>
+      </w:r>
+      <w:r>
+        <w:rPr>
+          <w:lang w:val="en"/>
+        </w:rPr>
+        <w:t>-</w:t>
+      </w:r>
+      <w:r>
+        <w:rPr>
+          <w:lang w:val="en"/>
+        </w:rPr>
+        <w:t>word.</w:t>
+      </w:r>
+      <w:r>
+        <w:rPr>
+          <w:lang w:val="en"/>
+        </w:rPr>
+        <w:t xml:space="preserve"> Now e</w:t>
+      </w:r>
+      <w:r>
+        <w:rPr>
+          <w:lang w:val="en"/>
+        </w:rPr>
+        <w:t>ach word in an example corresponds to</w:t>
+      </w:r>
+      <w:r>
+        <w:rPr>
+          <w:lang w:val="en"/>
+        </w:rPr>
+        <w:t xml:space="preserve"> only one column in the lattice.</w:t>
+      </w:r>
+      <w:r>
+        <w:rPr>
+          <w:lang w:val="en"/>
+        </w:rPr>
+        <w:t xml:space="preserve"> </w:t>
+      </w:r>
+      <w:r>
+        <w:rPr>
+          <w:lang w:val="en"/>
+        </w:rPr>
+        <w:t>T</w:t>
+      </w:r>
+      <w:r>
+        <w:rPr>
+          <w:lang w:val="en"/>
+        </w:rPr>
+        <w:t xml:space="preserve">here </w:t>
+      </w:r>
+      <w:r>
+        <w:rPr>
+          <w:lang w:val="en"/>
+        </w:rPr>
+        <w:t>is</w:t>
+      </w:r>
+      <w:r>
+        <w:rPr>
+          <w:lang w:val="en"/>
+        </w:rPr>
+        <w:t xml:space="preserve"> only one kind of edge, where each edge </w:t>
+      </w:r>
+      <w:r>
+        <w:rPr>
+          <w:lang w:val="en"/>
+        </w:rPr>
+        <w:t>corresponds to a triple</w:t>
+      </w:r>
+      <w:r>
+        <w:rPr>
+          <w:lang w:val="en"/>
+        </w:rPr>
+        <w:t>t</w:t>
+      </w:r>
+      <w:r>
+        <w:rPr>
+          <w:lang w:val="en"/>
+        </w:rPr>
+        <w:t xml:space="preserve"> (previous tag, tag, word).</w:t>
+      </w:r>
+      <w:r>
+        <w:rPr>
+          <w:lang w:val="en"/>
+        </w:rPr>
+        <w:t xml:space="preserve"> By doing this, each local feature can be defined in terms of this triplet.</w:t>
+      </w:r>
+    </w:p>
+    <w:p>
+      <w:pPr>
+        <w:pStyle w:val="3"/>
+        <w:rPr>
+          <w:lang w:val="en"/>
+        </w:rPr>
+      </w:pPr>
+      <w:r>
+        <w:rPr>
+          <w:lang w:val="en"/>
+        </w:rPr>
+        <w:t>3</w:t>
+      </w:r>
+    </w:p>
+    <w:p>
+      <w:pPr>
+        <w:rPr>
+          <w:lang w:val="en"/>
+        </w:rPr>
+      </w:pPr>
+      <w:r>
+        <w:rPr>
+          <w:lang w:val="en"/>
+        </w:rPr>
+        <w:t>Without smoothing</w:t>
+      </w:r>
+      <w:r>
+        <w:rPr>
+          <w:lang w:val="en"/>
+        </w:rPr>
+        <w:t xml:space="preserve"> or using some prior</w:t>
+      </w:r>
+      <w:r>
+        <w:rPr>
+          <w:lang w:val="en"/>
+        </w:rPr>
+        <w:t>, g</w:t>
+      </w:r>
+      <w:r>
+        <w:rPr>
+          <w:lang w:val="en"/>
+        </w:rPr>
+        <w:t>enerative model</w:t>
+      </w:r>
+      <w:r>
+        <w:rPr>
+          <w:lang w:val="en"/>
+        </w:rPr>
+        <w:t>s</w:t>
+      </w:r>
+      <w:r>
+        <w:rPr>
+          <w:lang w:val="en"/>
+        </w:rPr>
+        <w:t xml:space="preserve"> </w:t>
+      </w:r>
+      <w:r>
+        <w:rPr>
+          <w:lang w:val="en"/>
+        </w:rPr>
+        <w:t>compute</w:t>
+      </w:r>
+      <w:r>
+        <w:rPr>
+          <w:lang w:val="en"/>
+        </w:rPr>
+        <w:t xml:space="preserve"> word probability </w:t>
+      </w:r>
+      <w:r>
+        <w:rPr>
+          <w:lang w:val="en"/>
+        </w:rPr>
+        <w:t xml:space="preserve">only </w:t>
+      </w:r>
+      <w:r>
+        <w:rPr>
+          <w:lang w:val="en"/>
+        </w:rPr>
+        <w:t>by count-and-divide, so unseen words get a probability of 0, and consequently the entire sequence get a 0 probability.</w:t>
+      </w:r>
+    </w:p>
+    <w:p>
+      <w:pPr>
+        <w:rPr>
+          <w:lang w:val="en"/>
+        </w:rPr>
+      </w:pPr>
+      <w:r>
+        <w:rPr>
+          <w:lang w:val="en"/>
+        </w:rPr>
+        <w:t>A discriminative model doesn’t care ab</w:t>
+      </w:r>
+      <w:r>
+        <w:rPr>
+          <w:lang w:val="en"/>
+        </w:rPr>
+        <w:t xml:space="preserve">out the probability of the word; it only </w:t>
+      </w:r>
+      <w:r>
+        <w:rPr>
+          <w:lang w:val="en"/>
+        </w:rPr>
+        <w:t xml:space="preserve">worries about </w:t>
+      </w:r>
+      <w:r>
+        <w:rPr>
+          <w:lang w:val="en"/>
+        </w:rPr>
+        <w:t>how to tag the word</w:t>
+      </w:r>
+      <w:r>
+        <w:rPr>
+          <w:lang w:val="en"/>
+        </w:rPr>
+        <w:t>.</w:t>
+      </w:r>
+      <w:r>
+        <w:rPr>
+          <w:lang w:val="en"/>
+        </w:rPr>
+        <w:t xml:space="preserve"> </w:t>
+      </w:r>
+      <w:r>
+        <w:rPr>
+          <w:lang w:val="en"/>
+        </w:rPr>
+        <w:t>The model can make this</w:t>
+      </w:r>
+      <w:r>
+        <w:rPr>
+          <w:lang w:val="en"/>
+        </w:rPr>
+        <w:t xml:space="preserve"> tagging</w:t>
+      </w:r>
+      <w:r>
+        <w:rPr>
+          <w:lang w:val="en"/>
+        </w:rPr>
+        <w:t xml:space="preserve"> decision by looking at </w:t>
+      </w:r>
+      <w:r>
+        <w:rPr>
+          <w:lang w:val="en"/>
+        </w:rPr>
+        <w:t>the set of</w:t>
+      </w:r>
+      <w:r>
+        <w:rPr>
+          <w:lang w:val="en"/>
+        </w:rPr>
+        <w:t xml:space="preserve"> features </w:t>
+      </w:r>
+      <w:r>
+        <w:rPr>
+          <w:lang w:val="en"/>
+        </w:rPr>
+        <w:t>each</w:t>
+      </w:r>
+      <w:r>
+        <w:rPr>
+          <w:lang w:val="en"/>
+        </w:rPr>
+        <w:t xml:space="preserve"> word activates. </w:t>
+      </w:r>
+      <w:r>
+        <w:rPr>
+          <w:lang w:val="en"/>
+        </w:rPr>
+        <w:t>In</w:t>
+      </w:r>
+      <w:r>
+        <w:rPr>
+          <w:lang w:val="en"/>
+        </w:rPr>
+        <w:t xml:space="preserve"> the worst case where</w:t>
+      </w:r>
+      <w:r>
+        <w:rPr>
+          <w:lang w:val="en"/>
+        </w:rPr>
+        <w:t xml:space="preserve"> the model has no idea at all, it believes all tags are equally likely.</w:t>
+      </w:r>
+    </w:p>
+    <w:p>
+      <w:pPr>
+        <w:rPr>
+          <w:lang w:val="en"/>
+        </w:rPr>
+      </w:pPr>
+      <w:r>
+        <w:rPr>
+          <w:lang w:val="en"/>
+        </w:rPr>
+        <w:br w:type="page"/>
+      </w:r>
+    </w:p>
+    <w:p>
+      <w:pPr>
+        <w:pStyle w:val="3"/>
+        <w:rPr>
+          <w:lang w:val="en"/>
+        </w:rPr>
+      </w:pPr>
+      <w:r>
+        <w:rPr>
+          <w:lang w:val="en"/>
+        </w:rPr>
+        <w:lastRenderedPageBreak/>
+        <w:t>4</w:t>
+      </w:r>
+    </w:p>
+    <w:p>
+      <w:pPr>
+        <w:rPr>
+          <w:rFonts w:cs="Times New Roman"/>
+          <w:lang w:val="en"/>
+        </w:rPr>
+      </w:pPr>
+      <w:r>
+        <w:rPr>
+          <w:rFonts w:cs="Times New Roman"/>
+          <w:lang w:val="en"/>
+        </w:rPr>
+        <w:t>With a learning rate of 0.</w:t>
+      </w:r>
+      <w:r>
+        <w:rPr>
+          <w:rFonts w:cs="Times New Roman"/>
+          <w:lang w:val="en"/>
+        </w:rPr>
+        <w:t>3</w:t>
+      </w:r>
+      <w:r>
+        <w:rPr>
+          <w:rFonts w:cs="Times New Roman"/>
+          <w:lang w:val="en"/>
+        </w:rPr>
+        <w:t xml:space="preserve"> and 30 iterations</w:t>
+      </w:r>
+      <w:r>
+        <w:rPr>
+          <w:rFonts w:cs="Times New Roman"/>
+          <w:lang w:val="en"/>
+        </w:rPr>
+        <w:t xml:space="preserve">, the accuracy on </w:t>
+      </w:r>
+      <w:r>
+        <w:rPr>
+          <w:rFonts w:ascii="Consolas" w:hAnsi="Consolas" w:cs="Consolas"/>
+          <w:lang w:val="en"/>
+        </w:rPr>
+        <w:t>train</w:t>
+      </w:r>
+      <w:r>
+        <w:rPr>
+          <w:rFonts w:cs="Times New Roman"/>
+          <w:lang w:val="en"/>
+        </w:rPr>
+        <w:t xml:space="preserve"> and </w:t>
+      </w:r>
+      <w:proofErr w:type="spellStart"/>
+      <w:r>
+        <w:rPr>
+          <w:rFonts w:ascii="Consolas" w:hAnsi="Consolas" w:cs="Consolas"/>
+          <w:lang w:val="en"/>
+        </w:rPr>
+        <w:t>dev</w:t>
+      </w:r>
+      <w:proofErr w:type="spellEnd"/>
+      <w:r>
+        <w:rPr>
+          <w:rFonts w:cs="Times New Roman"/>
+          <w:lang w:val="en"/>
+        </w:rPr>
+        <w:t xml:space="preserve"> are as follows:</w:t>
+      </w:r>
+    </w:p>
+    <w:p>
+      <w:pPr>
+        <w:jc w:val="center"/>
+        <w:rPr>
+          <w:rFonts w:cs="Times New Roman"/>
+        </w:rPr>
+      </w:pPr>
+      <w:r>
+        <w:rPr>
+          <w:noProof/>
+        </w:rPr>
+        <w:drawing>
+          <wp:inline distT="0" distB="0" distL="0" distR="0" wp14:anchorId="58FD8EE3" wp14:editId="7228EF93">
+            <wp:extent cx="3905250" cy="2343150"/>
+            <wp:effectExtent l="0" t="0" r="19050" b="19050"/>
+            <wp:docPr id="2" name="图表 2"/>
+            <wp:cNvGraphicFramePr/>
+            <a:graphic xmlns:a="http://schemas.openxmlformats.org/drawingml/2006/main">
+              <a:graphicData uri="http://schemas.openxmlformats.org/drawingml/2006/chart">
+                <c:chart xmlns:c="http://schemas.openxmlformats.org/drawingml/2006/chart" xmlns:r="http://schemas.openxmlformats.org/officeDocument/2006/relationships" r:id="rId9"/>
+              </a:graphicData>
+            </a:graphic>
+          </wp:inline>
+        </w:drawing>
+      </w:r>
+    </w:p>
+    <w:p>
+      <w:pPr>
+        <w:rPr>
+          <w:rFonts w:cs="Times New Roman"/>
+        </w:rPr>
+      </w:pPr>
+      <w:r>
+        <w:rPr>
+          <w:rFonts w:cs="Times New Roman"/>
+        </w:rPr>
+        <w:t xml:space="preserve">The accuracy on </w:t>
+      </w:r>
+      <w:r>
+        <w:rPr>
+          <w:rFonts w:ascii="Consolas" w:hAnsi="Consolas" w:cs="Consolas"/>
+        </w:rPr>
+        <w:t>train</w:t>
+      </w:r>
+      <w:r>
+        <w:rPr>
+          <w:rFonts w:cs="Times New Roman"/>
+        </w:rPr>
+        <w:t xml:space="preserve"> almost always increases, while after the 25</w:t>
+      </w:r>
+      <w:r>
+        <w:rPr>
+          <w:rFonts w:cs="Times New Roman"/>
+          <w:vertAlign w:val="superscript"/>
+        </w:rPr>
+        <w:t>th</w:t>
+      </w:r>
+      <w:r>
+        <w:rPr>
+          <w:rFonts w:cs="Times New Roman"/>
+        </w:rPr>
+        <w:t xml:space="preserve"> pass the accuracy </w:t>
+      </w:r>
+      <w:r>
+        <w:rPr>
+          <w:rFonts w:cs="Times New Roman"/>
+        </w:rPr>
+        <w:t xml:space="preserve">on </w:t>
+      </w:r>
+      <w:proofErr w:type="spellStart"/>
+      <w:r>
+        <w:rPr>
+          <w:rFonts w:ascii="Consolas" w:hAnsi="Consolas" w:cs="Consolas"/>
+        </w:rPr>
+        <w:t>dev</w:t>
+      </w:r>
+      <w:proofErr w:type="spellEnd"/>
+      <w:r>
+        <w:rPr>
+          <w:rFonts w:cs="Times New Roman"/>
+        </w:rPr>
+        <w:t xml:space="preserve"> generally</w:t>
+      </w:r>
+      <w:r>
+        <w:rPr>
+          <w:rFonts w:cs="Times New Roman"/>
+        </w:rPr>
+        <w:t xml:space="preserve"> decrease</w:t>
+      </w:r>
+      <w:r>
+        <w:rPr>
+          <w:rFonts w:cs="Times New Roman"/>
+        </w:rPr>
+        <w:t>s.</w:t>
+      </w:r>
+      <w:r>
+        <w:rPr>
+          <w:rFonts w:cs="Times New Roman"/>
+        </w:rPr>
+        <w:t xml:space="preserve"> This </w:t>
+      </w:r>
+      <w:r>
+        <w:rPr>
+          <w:rFonts w:cs="Times New Roman"/>
+        </w:rPr>
+        <w:t xml:space="preserve">means the model is overfitting after </w:t>
+      </w:r>
+      <w:r>
+        <w:rPr>
+          <w:rFonts w:cs="Times New Roman"/>
+        </w:rPr>
+        <w:t>the 25</w:t>
+      </w:r>
+      <w:r>
+        <w:rPr>
+          <w:rFonts w:cs="Times New Roman"/>
+          <w:vertAlign w:val="superscript"/>
+        </w:rPr>
+        <w:t>th</w:t>
+      </w:r>
+      <w:r>
+        <w:rPr>
+          <w:rFonts w:cs="Times New Roman"/>
+        </w:rPr>
+        <w:t xml:space="preserve"> pass</w:t>
+      </w:r>
+      <w:r>
+        <w:rPr>
+          <w:rFonts w:cs="Times New Roman"/>
+        </w:rPr>
+        <w:t xml:space="preserve"> and we’d better stop there</w:t>
+      </w:r>
+      <w:r>
+        <w:rPr>
+          <w:rFonts w:cs="Times New Roman"/>
+        </w:rPr>
+        <w:t xml:space="preserve">, where accuracy on </w:t>
+      </w:r>
+      <w:proofErr w:type="spellStart"/>
+      <w:r>
+        <w:rPr>
+          <w:rFonts w:ascii="Consolas" w:hAnsi="Consolas" w:cs="Consolas"/>
+        </w:rPr>
+        <w:t>dev</w:t>
+      </w:r>
+      <w:proofErr w:type="spellEnd"/>
+      <w:r>
+        <w:rPr>
+          <w:rFonts w:cs="Times New Roman"/>
+        </w:rPr>
+        <w:t xml:space="preserve"> is </w:t>
+      </w:r>
+      <w:r>
+        <w:rPr>
+          <w:rFonts w:cs="Times New Roman"/>
+        </w:rPr>
+        <w:t>0.8639523336643495</w:t>
+      </w:r>
+      <w:r>
+        <w:rPr>
+          <w:rFonts w:cs="Times New Roman"/>
+        </w:rPr>
+        <w:t xml:space="preserve"> and on </w:t>
+      </w:r>
+      <w:r>
+        <w:rPr>
+          <w:rFonts w:ascii="Consolas" w:hAnsi="Consolas" w:cs="Consolas"/>
+        </w:rPr>
+        <w:t>train</w:t>
+      </w:r>
+      <w:r>
+        <w:rPr>
+          <w:rFonts w:cs="Times New Roman"/>
+        </w:rPr>
+        <w:t xml:space="preserve"> is </w:t>
+      </w:r>
+      <w:r>
+        <w:rPr>
+          <w:rFonts w:cs="Times New Roman"/>
+        </w:rPr>
+        <w:t>0.9899006486575253</w:t>
+      </w:r>
+      <w:r>
+        <w:rPr>
+          <w:rFonts w:cs="Times New Roman"/>
+        </w:rPr>
+        <w:t>.</w:t>
+      </w:r>
+    </w:p>
+    <w:p>
+      <w:pPr>
+        <w:rPr>
+          <w:rFonts w:cs="Times New Roman"/>
+        </w:rPr>
+      </w:pPr>
+      <w:r>
+        <w:rPr>
+          <w:rFonts w:cs="Times New Roman"/>
+        </w:rPr>
+        <w:t xml:space="preserve">However, in any sense, there’s always a huge gap between the accuracy on </w:t>
+      </w:r>
+      <w:r>
+        <w:rPr>
+          <w:rFonts w:ascii="Consolas" w:hAnsi="Consolas" w:cs="Consolas"/>
+        </w:rPr>
+        <w:t>train</w:t>
+      </w:r>
+      <w:r>
+        <w:rPr>
+          <w:rFonts w:cs="Times New Roman"/>
+        </w:rPr>
+        <w:t xml:space="preserve"> and on </w:t>
+      </w:r>
+      <w:proofErr w:type="spellStart"/>
+      <w:r>
+        <w:rPr>
+          <w:rFonts w:ascii="Consolas" w:hAnsi="Consolas" w:cs="Consolas"/>
+        </w:rPr>
+        <w:t>dev</w:t>
+      </w:r>
+      <w:proofErr w:type="spellEnd"/>
+      <w:r>
+        <w:rPr>
+          <w:rFonts w:ascii="Consolas" w:hAnsi="Consolas" w:cs="Consolas"/>
+        </w:rPr>
+        <w:t xml:space="preserve"> </w:t>
+      </w:r>
+      <w:r>
+        <w:rPr>
+          <w:rFonts w:cs="Times New Roman"/>
+        </w:rPr>
+        <w:t xml:space="preserve">(0.99 </w:t>
+      </w:r>
+      <w:proofErr w:type="spellStart"/>
+      <w:r>
+        <w:rPr>
+          <w:rFonts w:cs="Times New Roman"/>
+        </w:rPr>
+        <w:t>vs</w:t>
+      </w:r>
+      <w:proofErr w:type="spellEnd"/>
+      <w:r>
+        <w:rPr>
+          <w:rFonts w:cs="Times New Roman"/>
+        </w:rPr>
+        <w:t xml:space="preserve"> 0.85).</w:t>
+      </w:r>
+      <w:r>
+        <w:rPr>
+          <w:rFonts w:cs="Times New Roman"/>
+        </w:rPr>
+        <w:t xml:space="preserve"> This implies that </w:t>
+      </w:r>
+      <w:r>
+        <w:rPr>
+          <w:rFonts w:ascii="Consolas" w:hAnsi="Consolas" w:cs="Consolas"/>
+        </w:rPr>
+        <w:t>train</w:t>
+      </w:r>
+      <w:r>
+        <w:rPr>
+          <w:rFonts w:cs="Times New Roman"/>
+        </w:rPr>
+        <w:t xml:space="preserve"> and </w:t>
+      </w:r>
+      <w:proofErr w:type="spellStart"/>
+      <w:r>
+        <w:rPr>
+          <w:rFonts w:ascii="Consolas" w:hAnsi="Consolas" w:cs="Consolas"/>
+        </w:rPr>
+        <w:t>dev</w:t>
+      </w:r>
+      <w:proofErr w:type="spellEnd"/>
+      <w:r>
+        <w:rPr>
+          <w:rFonts w:cs="Times New Roman"/>
+        </w:rPr>
+        <w:t xml:space="preserve"> are very different from the model’</w:t>
+      </w:r>
+      <w:r>
+        <w:rPr>
+          <w:rFonts w:cs="Times New Roman"/>
+        </w:rPr>
+        <w:t>s perspective because the model doesn’t generalize very well</w:t>
+      </w:r>
+      <w:r>
+        <w:rPr>
+          <w:rFonts w:cs="Times New Roman"/>
+        </w:rPr>
+        <w:t>.</w:t>
+      </w:r>
+    </w:p>
+    <w:p>
+      <w:pPr>
+        <w:pStyle w:val="3"/>
+        <w:rPr>
+          <w:lang w:val="en"/>
+        </w:rPr>
+      </w:pPr>
+      <w:r>
+        <w:rPr>
+          <w:lang w:val="en"/>
+        </w:rPr>
+        <w:t>5</w:t>
+      </w:r>
+    </w:p>
+    <w:p>
+      <w:pPr>
+        <w:rPr>
+          <w:rFonts w:cs="Times New Roman"/>
+          <w:lang w:val="en"/>
+        </w:rPr>
+      </w:pPr>
+      <w:r>
+        <w:rPr>
+          <w:rFonts w:cs="Times New Roman"/>
+          <w:lang w:val="en"/>
+        </w:rPr>
+        <w:t>We tried Gaussian prior regularization.</w:t>
+      </w:r>
+      <w:r>
+        <w:rPr>
+          <w:rFonts w:cs="Times New Roman"/>
+          <w:lang w:val="en"/>
+        </w:rPr>
+        <w:t xml:space="preserve"> </w:t>
+      </w:r>
+      <w:r>
+        <w:rPr>
+          <w:rFonts w:cs="Times New Roman"/>
+          <w:lang w:val="en"/>
+        </w:rPr>
+        <w:t xml:space="preserve">With a </w:t>
+      </w:r>
+      <w:r>
+        <w:rPr>
+          <w:rFonts w:cs="Times New Roman"/>
+          <w:lang w:val="en"/>
+        </w:rPr>
+        <w:t>regularization parameter of 0.05, 0.01 or 0.005,</w:t>
+      </w:r>
+      <w:r>
+        <w:rPr>
+          <w:rFonts w:cs="Times New Roman"/>
+          <w:lang w:val="en"/>
+        </w:rPr>
+        <w:t xml:space="preserve"> the algorithm converges more quickly</w:t>
+      </w:r>
+      <w:r>
+        <w:rPr>
+          <w:rFonts w:cs="Times New Roman"/>
+          <w:lang w:val="en"/>
+        </w:rPr>
+        <w:t xml:space="preserve">, </w:t>
+      </w:r>
+      <w:r>
+        <w:rPr>
+          <w:rFonts w:cs="Times New Roman"/>
+          <w:lang w:val="en"/>
+        </w:rPr>
+        <w:t>but</w:t>
+      </w:r>
+      <w:r>
+        <w:rPr>
+          <w:rFonts w:cs="Times New Roman"/>
+          <w:lang w:val="en"/>
+        </w:rPr>
+        <w:t xml:space="preserve"> the accuracies</w:t>
+      </w:r>
+      <w:r>
+        <w:rPr>
+          <w:rFonts w:cs="Times New Roman"/>
+          <w:lang w:val="en"/>
+        </w:rPr>
+        <w:t xml:space="preserve"> on both </w:t>
+      </w:r>
+      <w:proofErr w:type="spellStart"/>
+      <w:r>
+        <w:rPr>
+          <w:rFonts w:ascii="Consolas" w:hAnsi="Consolas" w:cs="Consolas"/>
+          <w:lang w:val="en"/>
+        </w:rPr>
+        <w:t>dev</w:t>
+      </w:r>
+      <w:proofErr w:type="spellEnd"/>
+      <w:r>
+        <w:rPr>
+          <w:rFonts w:cs="Times New Roman"/>
+          <w:lang w:val="en"/>
+        </w:rPr>
+        <w:t xml:space="preserve"> and </w:t>
+      </w:r>
+      <w:r>
+        <w:rPr>
+          <w:rFonts w:ascii="Consolas" w:hAnsi="Consolas" w:cs="Consolas"/>
+          <w:lang w:val="en"/>
+        </w:rPr>
+        <w:t>train</w:t>
+      </w:r>
+      <w:r>
+        <w:rPr>
+          <w:rFonts w:cs="Times New Roman"/>
+          <w:lang w:val="en"/>
+        </w:rPr>
+        <w:t xml:space="preserve"> </w:t>
+      </w:r>
+      <w:r>
+        <w:rPr>
+          <w:rFonts w:cs="Times New Roman"/>
+          <w:lang w:val="en"/>
+        </w:rPr>
+        <w:t>are</w:t>
+      </w:r>
+      <w:r>
+        <w:rPr>
+          <w:rFonts w:cs="Times New Roman"/>
+          <w:lang w:val="en"/>
+        </w:rPr>
+        <w:t xml:space="preserve"> </w:t>
+      </w:r>
+      <w:r>
+        <w:rPr>
+          <w:rFonts w:cs="Times New Roman"/>
+          <w:lang w:val="en"/>
+        </w:rPr>
+        <w:t xml:space="preserve">generally a few percent </w:t>
+      </w:r>
+      <w:r>
+        <w:rPr>
+          <w:rFonts w:cs="Times New Roman"/>
+          <w:lang w:val="en"/>
+        </w:rPr>
+        <w:t>lower than before.</w:t>
+      </w:r>
+      <w:r>
+        <w:rPr>
+          <w:rFonts w:cs="Times New Roman"/>
+          <w:lang w:val="en"/>
+        </w:rPr>
+        <w:t xml:space="preserve"> </w:t>
+      </w:r>
+      <w:r>
+        <w:rPr>
+          <w:rFonts w:cs="Times New Roman"/>
+          <w:lang w:val="en"/>
+        </w:rPr>
+        <w:t xml:space="preserve">When the parameter set to 0.001, </w:t>
+      </w:r>
+      <w:r>
+        <w:rPr>
+          <w:rFonts w:cs="Times New Roman"/>
+          <w:lang w:val="en"/>
+        </w:rPr>
+        <w:t>we get lower accuracy on train (</w:t>
+      </w:r>
+      <w:r>
+        <w:rPr>
+          <w:rFonts w:cs="Times New Roman"/>
+          <w:lang w:val="en"/>
+        </w:rPr>
+        <w:t>0.9768453896050578</w:t>
+      </w:r>
+      <w:r>
+        <w:rPr>
+          <w:rFonts w:cs="Times New Roman"/>
+          <w:lang w:val="en"/>
+        </w:rPr>
+        <w:t xml:space="preserve">) but slightly higher accuracy on </w:t>
+      </w:r>
+      <w:proofErr w:type="spellStart"/>
+      <w:r>
+        <w:rPr>
+          <w:rFonts w:cs="Times New Roman"/>
+          <w:lang w:val="en"/>
+        </w:rPr>
+        <w:t>dev</w:t>
+      </w:r>
+      <w:proofErr w:type="spellEnd"/>
+      <w:r>
+        <w:rPr>
+          <w:rFonts w:cs="Times New Roman"/>
+          <w:lang w:val="en"/>
+        </w:rPr>
+        <w:t xml:space="preserve"> (</w:t>
+      </w:r>
+      <w:r>
+        <w:rPr>
+          <w:rFonts w:cs="Times New Roman"/>
+          <w:lang w:val="en"/>
+        </w:rPr>
+        <w:t>0.8679245283018868</w:t>
+      </w:r>
+      <w:r>
+        <w:rPr>
+          <w:rFonts w:cs="Times New Roman"/>
+          <w:lang w:val="en"/>
+        </w:rPr>
+        <w:t>).</w:t>
+      </w:r>
+    </w:p>
+    <w:p>
+      <w:pPr>
+        <w:rPr>
+          <w:rFonts w:cs="Times New Roman"/>
+          <w:lang w:val="en"/>
+        </w:rPr>
+      </w:pPr>
+      <w:r>
+        <w:rPr>
+          <w:rFonts w:cs="Times New Roman"/>
+          <w:lang w:val="en"/>
+        </w:rPr>
+        <w:t>Gaussian prior</w:t>
+      </w:r>
+      <w:r>
+        <w:rPr>
+          <w:rFonts w:cs="Times New Roman"/>
+          <w:lang w:val="en"/>
+        </w:rPr>
+        <w:t xml:space="preserve"> doesn’t seem to </w:t>
+      </w:r>
+      <w:r>
+        <w:rPr>
+          <w:rFonts w:cs="Times New Roman"/>
+          <w:lang w:val="en"/>
+        </w:rPr>
+        <w:t>be more helpful than early stop</w:t>
+      </w:r>
+      <w:r>
+        <w:rPr>
+          <w:rFonts w:cs="Times New Roman"/>
+          <w:lang w:val="en"/>
+        </w:rPr>
+        <w:t>,</w:t>
+      </w:r>
+      <w:r>
+        <w:rPr>
+          <w:rFonts w:cs="Times New Roman"/>
+          <w:lang w:val="en"/>
+        </w:rPr>
+        <w:t xml:space="preserve"> and it’s harder to tune.</w:t>
+      </w:r>
+      <w:r>
+        <w:rPr>
+          <w:rFonts w:cs="Times New Roman"/>
+          <w:lang w:val="en"/>
+        </w:rPr>
+        <w:t xml:space="preserve"> </w:t>
+      </w:r>
+      <w:r>
+        <w:rPr>
+          <w:rFonts w:cs="Times New Roman"/>
+          <w:lang w:val="en"/>
+        </w:rPr>
+        <w:t>We don’t use it in 6 and 7.</w:t>
+      </w:r>
+    </w:p>
+    <w:p>
+      <w:pPr>
+        <w:pStyle w:val="3"/>
+        <w:rPr>
+          <w:lang w:val="en"/>
+        </w:rPr>
+      </w:pPr>
+      <w:r>
+        <w:rPr>
+          <w:lang w:val="en"/>
+        </w:rPr>
+        <w:t>6</w:t>
+      </w:r>
+      <w:r>
+        <w:rPr>
+          <w:lang w:val="en"/>
+        </w:rPr>
+        <w:t>-7</w:t>
+      </w:r>
+    </w:p>
+    <w:p>
+      <w:pPr>
+        <w:rPr>
+          <w:rFonts w:cs="Times New Roman"/>
+          <w:lang w:val="en"/>
+        </w:rPr>
+      </w:pPr>
+      <w:r>
+        <w:rPr>
+          <w:rFonts w:cs="Times New Roman"/>
+          <w:lang w:val="en"/>
+        </w:rPr>
+        <w:t>The following graph shows the distribution of word frequenc</w:t>
+      </w:r>
+      <w:r>
+        <w:rPr>
+          <w:rFonts w:cs="Times New Roman"/>
+          <w:lang w:val="en"/>
+        </w:rPr>
+        <w:t>ies</w:t>
+      </w:r>
+      <w:r>
+        <w:rPr>
+          <w:rFonts w:cs="Times New Roman"/>
+          <w:lang w:val="en"/>
+        </w:rPr>
+        <w:t xml:space="preserve"> in </w:t>
+      </w:r>
+      <w:r>
+        <w:rPr>
+          <w:rFonts w:ascii="Consolas" w:hAnsi="Consolas" w:cs="Consolas"/>
+          <w:lang w:val="en"/>
+        </w:rPr>
+        <w:t>train</w:t>
+      </w:r>
+      <w:r>
+        <w:rPr>
+          <w:rFonts w:cs="Times New Roman"/>
+          <w:lang w:val="en"/>
+        </w:rPr>
+        <w:t>:</w:t>
+      </w:r>
+    </w:p>
+    <w:p>
+      <w:pPr>
+        <w:jc w:val="center"/>
+        <w:rPr>
+          <w:rFonts w:cs="Times New Roman"/>
+          <w:lang w:val="en"/>
+        </w:rPr>
+      </w:pPr>
+      <w:r>
+        <w:rPr>
+          <w:noProof/>
+        </w:rPr>
+        <w:drawing>
+          <wp:inline distT="0" distB="0" distL="0" distR="0">
+            <wp:extent cx="5538159" cy="2139351"/>
+            <wp:effectExtent l="0" t="0" r="24765" b="13335"/>
+            <wp:docPr id="1" name="图表 1"/>
+            <wp:cNvGraphicFramePr/>
+            <a:graphic xmlns:a="http://schemas.openxmlformats.org/drawingml/2006/main">
+              <a:graphicData uri="http://schemas.openxmlformats.org/drawingml/2006/chart">
+                <c:chart xmlns:c="http://schemas.openxmlformats.org/drawingml/2006/chart" xmlns:r="http://schemas.openxmlformats.org/officeDocument/2006/relationships" r:id="rId10"/>
+              </a:graphicData>
+            </a:graphic>
+          </wp:inline>
+        </w:drawing>
+      </w:r>
+      <w:r>
+        <w:rPr>
+          <w:rFonts w:cs="Times New Roman"/>
+          <w:lang w:val="en"/>
+        </w:rPr>
+        <w:br w:type="textWrapping" w:clear="all"/>
+      </w:r>
+    </w:p>
+    <w:p>
+      <w:pPr>
+        <w:rPr>
+          <w:rFonts w:cs="Times New Roman"/>
+          <w:lang w:val="en"/>
+        </w:rPr>
+      </w:pPr>
+      <w:r>
+        <w:rPr>
+          <w:rFonts w:cs="Times New Roman"/>
+          <w:lang w:val="en"/>
+        </w:rPr>
+        <w:lastRenderedPageBreak/>
+        <w:t>The</w:t>
+      </w:r>
+      <w:r>
+        <w:rPr>
+          <w:rFonts w:cs="Times New Roman"/>
+          <w:lang w:val="en"/>
+        </w:rPr>
+        <w:t xml:space="preserve"> main</w:t>
+      </w:r>
+      <w:r>
+        <w:rPr>
+          <w:rFonts w:cs="Times New Roman"/>
+          <w:lang w:val="en"/>
+        </w:rPr>
+        <w:t xml:space="preserve"> reason why the accuracy on </w:t>
+      </w:r>
+      <w:r>
+        <w:rPr>
+          <w:rFonts w:ascii="Consolas" w:hAnsi="Consolas" w:cs="Consolas"/>
+        </w:rPr>
+        <w:t>train</w:t>
+      </w:r>
+      <w:r>
+        <w:rPr>
+          <w:rFonts w:cs="Times New Roman"/>
+          <w:lang w:val="en"/>
+        </w:rPr>
+        <w:t xml:space="preserve"> is so high is that many</w:t>
+      </w:r>
+      <w:r>
+        <w:rPr>
+          <w:rFonts w:cs="Times New Roman"/>
+          <w:lang w:val="en"/>
+        </w:rPr>
+        <w:t xml:space="preserve"> </w:t>
+      </w:r>
+      <w:r>
+        <w:rPr>
+          <w:rFonts w:cs="Times New Roman"/>
+          <w:lang w:val="en"/>
+        </w:rPr>
+        <w:t>words occur only very few times, and they only get one tag.</w:t>
+      </w:r>
+      <w:r>
+        <w:rPr>
+          <w:rFonts w:cs="Times New Roman"/>
+          <w:lang w:val="en"/>
+        </w:rPr>
+        <w:t xml:space="preserve"> </w:t>
+      </w:r>
+      <w:r>
+        <w:rPr>
+          <w:rFonts w:cs="Times New Roman"/>
+          <w:lang w:val="en"/>
+        </w:rPr>
+        <w:t xml:space="preserve">The model is </w:t>
+      </w:r>
+      <w:r>
+        <w:rPr>
+          <w:rFonts w:cs="Times New Roman"/>
+          <w:lang w:val="en"/>
+        </w:rPr>
+        <w:t xml:space="preserve">originally </w:t>
+      </w:r>
+      <w:r>
+        <w:rPr>
+          <w:rFonts w:cs="Times New Roman"/>
+          <w:lang w:val="en"/>
+        </w:rPr>
+        <w:t>implemented as the note suggests: “</w:t>
+      </w:r>
+      <w:r>
+        <w:rPr>
+          <w:rFonts w:cs="Times New Roman"/>
+          <w:lang w:val="en"/>
+        </w:rPr>
+        <w:t>If a word w has been seen</w:t>
+      </w:r>
+      <w:r>
+        <w:rPr>
+          <w:rFonts w:cs="Times New Roman"/>
+          <w:lang w:val="en"/>
+        </w:rPr>
+        <w:t xml:space="preserve"> </w:t>
+      </w:r>
+      <w:r>
+        <w:rPr>
+          <w:rFonts w:cs="Times New Roman"/>
+          <w:lang w:val="en"/>
+        </w:rPr>
+        <w:t xml:space="preserve">before, you only need to consider those tags for w that have been observed with w in </w:t>
+      </w:r>
+      <w:proofErr w:type="spellStart"/>
+      <w:r>
+        <w:rPr>
+          <w:rFonts w:ascii="Consolas" w:hAnsi="Consolas" w:cs="Consolas"/>
+          <w:lang w:val="en"/>
+        </w:rPr>
+        <w:t>train.tags</w:t>
+      </w:r>
+      <w:proofErr w:type="spellEnd"/>
+      <w:r>
+        <w:rPr>
+          <w:rFonts w:cs="Times New Roman"/>
+          <w:lang w:val="en"/>
+        </w:rPr>
+        <w:t>.</w:t>
+      </w:r>
+      <w:r>
+        <w:rPr>
+          <w:rFonts w:cs="Times New Roman"/>
+          <w:lang w:val="en"/>
+        </w:rPr>
+        <w:t>”</w:t>
+      </w:r>
+      <w:r>
+        <w:rPr>
+          <w:rFonts w:cs="Times New Roman"/>
+          <w:lang w:val="en"/>
+        </w:rPr>
+        <w:t xml:space="preserve"> This means these</w:t>
+      </w:r>
+      <w:r>
+        <w:rPr>
+          <w:rFonts w:cs="Times New Roman"/>
+          <w:lang w:val="en"/>
+        </w:rPr>
+        <w:t xml:space="preserve"> rare</w:t>
+      </w:r>
+      <w:r>
+        <w:rPr>
+          <w:rFonts w:cs="Times New Roman"/>
+          <w:lang w:val="en"/>
+        </w:rPr>
+        <w:t xml:space="preserve"> words are always tagged correctly</w:t>
+      </w:r>
+      <w:r>
+        <w:rPr>
+          <w:rFonts w:cs="Times New Roman"/>
+          <w:lang w:val="en"/>
+        </w:rPr>
+        <w:t xml:space="preserve"> even if we </w:t>
+      </w:r>
+      <w:r>
+        <w:rPr>
+          <w:rFonts w:cs="Times New Roman"/>
+          <w:lang w:val="en"/>
+        </w:rPr>
+        <w:t>don’t</w:t>
+      </w:r>
+      <w:r>
+        <w:rPr>
+          <w:rFonts w:cs="Times New Roman"/>
+          <w:lang w:val="en"/>
+        </w:rPr>
+        <w:t xml:space="preserve"> train our model at all</w:t>
+      </w:r>
+      <w:r>
+        <w:rPr>
+          <w:rFonts w:cs="Times New Roman"/>
+          <w:lang w:val="en"/>
+        </w:rPr>
+        <w:t>.</w:t>
+      </w:r>
+      <w:r>
+        <w:rPr>
+          <w:rFonts w:cs="Times New Roman"/>
+          <w:lang w:val="en"/>
+        </w:rPr>
+        <w:t xml:space="preserve"> But this doesn’t help our prediction on </w:t>
+      </w:r>
+      <w:proofErr w:type="spellStart"/>
+      <w:r>
+        <w:rPr>
+          <w:rFonts w:ascii="Consolas" w:hAnsi="Consolas" w:cs="Consolas"/>
+          <w:lang w:val="en"/>
+        </w:rPr>
+        <w:t>dev</w:t>
+      </w:r>
+      <w:proofErr w:type="spellEnd"/>
+      <w:r>
+        <w:rPr>
+          <w:rFonts w:cs="Times New Roman"/>
+          <w:lang w:val="en"/>
+        </w:rPr>
+        <w:t>,</w:t>
+      </w:r>
+      <w:r>
+        <w:rPr>
+          <w:rFonts w:cs="Times New Roman"/>
+          <w:lang w:val="en"/>
+        </w:rPr>
+        <w:t xml:space="preserve"> because </w:t>
+      </w:r>
+      <w:r>
+        <w:rPr>
+          <w:rFonts w:cs="Times New Roman"/>
+          <w:lang w:val="en"/>
+        </w:rPr>
+        <w:t>the vast majority</w:t>
+      </w:r>
+      <w:r>
+        <w:rPr>
+          <w:rFonts w:cs="Times New Roman"/>
+          <w:lang w:val="en"/>
+        </w:rPr>
+        <w:t xml:space="preserve"> of these words won’t ever appear again.</w:t>
+      </w:r>
+    </w:p>
+    <w:p>
+      <w:pPr>
+        <w:rPr>
+          <w:rFonts w:cs="Times New Roman"/>
+          <w:lang w:val="en"/>
+        </w:rPr>
+      </w:pPr>
+      <w:r>
+        <w:rPr>
+          <w:rFonts w:cs="Times New Roman"/>
+          <w:lang w:val="en"/>
+        </w:rPr>
+        <w:t>Even worse, these wor</w:t>
+      </w:r>
+      <w:r>
+        <w:rPr>
+          <w:rFonts w:cs="Times New Roman"/>
+          <w:lang w:val="en"/>
+        </w:rPr>
+        <w:t xml:space="preserve">ds </w:t>
+      </w:r>
+      <w:r>
+        <w:rPr>
+          <w:rFonts w:cs="Times New Roman"/>
+          <w:lang w:val="en"/>
+        </w:rPr>
+        <w:t xml:space="preserve">won’t </w:t>
+      </w:r>
+      <w:r>
+        <w:rPr>
+          <w:rFonts w:cs="Times New Roman"/>
+          <w:lang w:val="en"/>
+        </w:rPr>
+        <w:t xml:space="preserve">be </w:t>
+      </w:r>
+      <w:r>
+        <w:rPr>
+          <w:rFonts w:cs="Times New Roman"/>
+          <w:lang w:val="en"/>
+        </w:rPr>
+        <w:t>help</w:t>
+      </w:r>
+      <w:r>
+        <w:rPr>
+          <w:rFonts w:cs="Times New Roman"/>
+          <w:lang w:val="en"/>
+        </w:rPr>
+        <w:t>ful for</w:t>
+      </w:r>
+      <w:r>
+        <w:rPr>
+          <w:rFonts w:cs="Times New Roman"/>
+          <w:lang w:val="en"/>
+        </w:rPr>
+        <w:t xml:space="preserve"> training feature parameters</w:t>
+      </w:r>
+      <w:r>
+        <w:rPr>
+          <w:rFonts w:cs="Times New Roman"/>
+          <w:lang w:val="en"/>
+        </w:rPr>
+        <w:t>, either</w:t>
+      </w:r>
+      <w:r>
+        <w:rPr>
+          <w:rFonts w:cs="Times New Roman"/>
+          <w:lang w:val="en"/>
+        </w:rPr>
+        <w:t>.</w:t>
+      </w:r>
+      <w:r>
+        <w:rPr>
+          <w:rFonts w:cs="Times New Roman"/>
+          <w:lang w:val="en"/>
+        </w:rPr>
+        <w:t xml:space="preserve"> For </w:t>
+      </w:r>
+      <w:r>
+        <w:rPr>
+          <w:rFonts w:cs="Times New Roman"/>
+          <w:lang w:val="en"/>
+        </w:rPr>
+        <w:t>example</w:t>
+      </w:r>
+      <w:r>
+        <w:rPr>
+          <w:rFonts w:cs="Times New Roman"/>
+          <w:lang w:val="en"/>
+        </w:rPr>
+        <w:t>, if we have a feature “all characters in word are digits &amp; tag is CD”</w:t>
+      </w:r>
+      <w:r>
+        <w:rPr>
+          <w:rFonts w:cs="Times New Roman"/>
+          <w:lang w:val="en"/>
+        </w:rPr>
+        <w:t xml:space="preserve">, the corresponding parameter </w:t>
+      </w:r>
+      <m:oMath>
+        <m:sSub>
+          <m:sSubPr>
+            <m:ctrlPr>
+              <w:rPr>
+                <w:rFonts w:ascii="Cambria Math" w:hAnsi="Cambria Math" w:cs="Times New Roman"/>
+                <w:i/>
+                <w:lang w:val="en"/>
+              </w:rPr>
+            </m:ctrlPr>
+          </m:sSubPr>
+          <m:e>
+            <m:r>
+              <w:rPr>
+                <w:rFonts w:ascii="Cambria Math" w:hAnsi="Cambria Math" w:cs="Times New Roman"/>
+                <w:lang w:val="en"/>
+              </w:rPr>
+              <m:t>λ</m:t>
+            </m:r>
+          </m:e>
+          <m:sub>
+            <m:d>
+              <m:dPr>
+                <m:begChr m:val="{"/>
+                <m:endChr m:val="}"/>
+                <m:ctrlPr>
+                  <w:rPr>
+                    <w:rFonts w:ascii="Cambria Math" w:hAnsi="Cambria Math" w:cs="Times New Roman"/>
+                    <w:i/>
+                    <w:lang w:val="en"/>
+                  </w:rPr>
+                </m:ctrlPr>
+              </m:dPr>
+              <m:e>
+                <m:r>
+                  <w:rPr>
+                    <w:rFonts w:ascii="Cambria Math" w:hAnsi="Cambria Math" w:cs="Times New Roman"/>
+                    <w:lang w:val="en"/>
+                  </w:rPr>
+                  <m:t>all-digit,CD</m:t>
+                </m:r>
+              </m:e>
+            </m:d>
+          </m:sub>
+        </m:sSub>
+      </m:oMath>
+      <w:r>
+        <w:rPr>
+          <w:rFonts w:cs="Times New Roman"/>
+          <w:lang w:val="en"/>
+        </w:rPr>
+        <w:t xml:space="preserve"> never gets trained, because</w:t>
+      </w:r>
+      <w:r>
+        <w:rPr>
+          <w:rFonts w:cs="Times New Roman"/>
+          <w:lang w:val="en"/>
+        </w:rPr>
+        <w:t xml:space="preserve"> in training data such words are always labeled “CD” no matter what </w:t>
+      </w:r>
+      <m:oMath>
+        <m:sSub>
+          <m:sSubPr>
+            <m:ctrlPr>
+              <w:rPr>
+                <w:rFonts w:ascii="Cambria Math" w:hAnsi="Cambria Math" w:cs="Times New Roman"/>
+                <w:i/>
+                <w:lang w:val="en"/>
+              </w:rPr>
+            </m:ctrlPr>
+          </m:sSubPr>
+          <m:e>
+            <m:r>
+              <w:rPr>
+                <w:rFonts w:ascii="Cambria Math" w:hAnsi="Cambria Math" w:cs="Times New Roman"/>
+                <w:lang w:val="en"/>
+              </w:rPr>
+              <m:t>λ</m:t>
+            </m:r>
+          </m:e>
+          <m:sub>
+            <m:d>
+              <m:dPr>
+                <m:begChr m:val="{"/>
+                <m:endChr m:val="}"/>
+                <m:ctrlPr>
+                  <w:rPr>
+                    <w:rFonts w:ascii="Cambria Math" w:hAnsi="Cambria Math" w:cs="Times New Roman"/>
+                    <w:i/>
+                    <w:lang w:val="en"/>
+                  </w:rPr>
+                </m:ctrlPr>
+              </m:dPr>
+              <m:e>
+                <m:r>
+                  <w:rPr>
+                    <w:rFonts w:ascii="Cambria Math" w:hAnsi="Cambria Math" w:cs="Times New Roman"/>
+                    <w:lang w:val="en"/>
+                  </w:rPr>
+                  <m:t>all-digit,CD</m:t>
+                </m:r>
+              </m:e>
+            </m:d>
+          </m:sub>
+        </m:sSub>
+      </m:oMath>
+      <w:r>
+        <w:rPr>
+          <w:rFonts w:cs="Times New Roman"/>
+          <w:lang w:val="en"/>
+        </w:rPr>
+        <w:t xml:space="preserve"> is.</w:t>
+      </w:r>
+    </w:p>
+    <w:p>
+      <w:pPr>
+        <w:rPr>
+          <w:rFonts w:cs="Times New Roman"/>
+          <w:lang w:val="en"/>
+        </w:rPr>
+      </w:pPr>
+      <w:r>
+        <w:rPr>
+          <w:rFonts w:cs="Times New Roman"/>
+          <w:lang w:val="en"/>
+        </w:rPr>
+        <w:t>To solve this problem, f</w:t>
+      </w:r>
+      <w:r>
+        <w:rPr>
+          <w:rFonts w:cs="Times New Roman"/>
+          <w:lang w:val="en"/>
+        </w:rPr>
+        <w:t>or those rare words w</w:t>
+      </w:r>
+      <w:r>
+        <w:rPr>
+          <w:rFonts w:cs="Times New Roman"/>
+          <w:lang w:val="en"/>
+        </w:rPr>
+        <w:t xml:space="preserve">e could </w:t>
+      </w:r>
+      <w:r>
+        <w:rPr>
+          <w:rFonts w:cs="Times New Roman"/>
+          <w:lang w:val="en"/>
+        </w:rPr>
+        <w:t xml:space="preserve">instead </w:t>
+      </w:r>
+      <w:r>
+        <w:rPr>
+          <w:rFonts w:cs="Times New Roman"/>
+          <w:lang w:val="en"/>
+        </w:rPr>
+        <w:t>consider all the tags, but this would significantly slow down the program and incurs a lot of unnecessary computation.</w:t>
+      </w:r>
+      <w:r>
+        <w:rPr>
+          <w:rFonts w:cs="Times New Roman"/>
+          <w:lang w:val="en"/>
+        </w:rPr>
+        <w:t xml:space="preserve"> </w:t>
+      </w:r>
+      <w:r>
+        <w:rPr>
+          <w:rFonts w:cs="Times New Roman"/>
+          <w:lang w:val="en"/>
+        </w:rPr>
+        <w:t>So what we do here is that for rare words that appears less than 5 times, in addition to their own tags, we also consider the most frequent 3 tags</w:t>
+      </w:r>
+      <w:r>
+        <w:rPr>
+          <w:rFonts w:cs="Times New Roman"/>
+          <w:lang w:val="en"/>
+        </w:rPr>
+        <w:t xml:space="preserve"> (</w:t>
+      </w:r>
+      <w:r>
+        <w:rPr>
+          <w:rFonts w:cs="Times New Roman"/>
+          <w:lang w:val="en"/>
+        </w:rPr>
+        <w:t xml:space="preserve">i.e. </w:t>
+      </w:r>
+      <w:r>
+        <w:rPr>
+          <w:rFonts w:cs="Times New Roman"/>
+          <w:lang w:val="en"/>
+        </w:rPr>
+        <w:t>NN, IN, DT)</w:t>
+      </w:r>
+      <w:r>
+        <w:rPr>
+          <w:rFonts w:cs="Times New Roman"/>
+          <w:lang w:val="en"/>
+        </w:rPr>
+        <w:t>.</w:t>
+      </w:r>
+    </w:p>
+    <w:p>
+      <w:pPr>
+        <w:rPr>
+          <w:rFonts w:cs="Times New Roman"/>
+          <w:lang w:val="en"/>
+        </w:rPr>
+      </w:pPr>
+      <w:r>
+        <w:rPr>
+          <w:rFonts w:cs="Times New Roman"/>
+          <w:lang w:val="en"/>
+        </w:rPr>
+        <w:t>Having done this, we define four kinds of features as follows:</w:t>
+      </w:r>
+    </w:p>
+    <w:tbl>
+      <w:tblPr>
+        <w:tblStyle w:val="afa"/>
+        <w:tblW w:w="0" w:type="auto"/>
+        <w:tblLook w:val="04A0" w:firstRow="1" w:lastRow="0" w:firstColumn="1" w:lastColumn="0" w:noHBand="0" w:noVBand="1"/>
+      </w:tblPr>
+      <w:tblGrid>
+        <w:gridCol w:w="2358"/>
+        <w:gridCol w:w="8324"/>
+      </w:tblGrid>
+      <w:tr>
+        <w:tc>
+          <w:tcPr>
+            <w:tcW w:w="2358" w:type="dxa"/>
+          </w:tcPr>
+          <w:p>
+            <w:pPr>
+              <w:rPr>
+                <w:rFonts w:cs="Times New Roman"/>
+                <w:lang w:val="en"/>
+              </w:rPr>
+            </w:pPr>
+            <m:oMathPara>
+              <m:oMath>
+                <m:sSubSup>
+                  <m:sSubSupPr>
+                    <m:ctrlPr>
+                      <w:rPr>
+                        <w:rFonts w:ascii="Cambria Math" w:hAnsi="Cambria Math" w:cs="Times New Roman"/>
+                        <w:i/>
+                        <w:lang w:val="en"/>
+                      </w:rPr>
+                    </m:ctrlPr>
+                  </m:sSubSupPr>
+                  <m:e>
+                    <m:r>
+                      <w:rPr>
+                        <w:rFonts w:ascii="Cambria Math" w:hAnsi="Cambria Math" w:cs="Times New Roman"/>
+                        <w:lang w:val="en"/>
+                      </w:rPr>
+                      <m:t>f</m:t>
+                    </m:r>
+                  </m:e>
+                  <m:sub>
+                    <m:r>
+                      <w:rPr>
+                        <w:rFonts w:ascii="Cambria Math" w:hAnsi="Cambria Math" w:cs="Times New Roman"/>
+                        <w:lang w:val="en"/>
+                      </w:rPr>
+                      <m:t xml:space="preserve"> </m:t>
+                    </m:r>
+                    <m:r>
+                      <w:rPr>
+                        <w:rFonts w:ascii="Cambria Math" w:hAnsi="Cambria Math" w:cs="Times New Roman"/>
+                        <w:lang w:val="en"/>
+                      </w:rPr>
+                      <m:t>T</m:t>
+                    </m:r>
+                  </m:sub>
+                  <m:sup>
+                    <m:d>
+                      <m:dPr>
+                        <m:ctrlPr>
+                          <w:rPr>
+                            <w:rFonts w:ascii="Cambria Math" w:hAnsi="Cambria Math" w:cs="Times New Roman"/>
+                            <w:i/>
+                            <w:lang w:val="en"/>
+                          </w:rPr>
+                        </m:ctrlPr>
+                      </m:dPr>
+                      <m:e>
+                        <m:r>
+                          <w:rPr>
+                            <w:rFonts w:ascii="Cambria Math" w:hAnsi="Cambria Math" w:cs="Times New Roman"/>
+                            <w:lang w:val="en"/>
+                          </w:rPr>
+                          <m:t>all-digit</m:t>
+                        </m:r>
+                      </m:e>
+                    </m:d>
+                  </m:sup>
+                </m:sSubSup>
+                <m:r>
+                  <w:rPr>
+                    <w:rFonts w:ascii="Cambria Math" w:hAnsi="Cambria Math" w:cs="Times New Roman"/>
+                    <w:lang w:val="en"/>
+                  </w:rPr>
+                  <m:t>=1</m:t>
+                </m:r>
+              </m:oMath>
+            </m:oMathPara>
+          </w:p>
+        </w:tc>
+        <w:tc>
+          <w:tcPr>
+            <w:tcW w:w="8324" w:type="dxa"/>
+          </w:tcPr>
+          <w:p>
+            <w:pPr>
+              <w:rPr>
+                <w:rFonts w:cs="Times New Roman"/>
+                <w:lang w:val="en"/>
+              </w:rPr>
+            </w:pPr>
+            <w:r>
+              <w:rPr>
+                <w:rFonts w:cs="Times New Roman"/>
+                <w:lang w:val="en"/>
+              </w:rPr>
+              <w:t>w</w:t>
+            </w:r>
+            <w:r>
+              <w:rPr>
+                <w:rFonts w:cs="Times New Roman"/>
+                <w:lang w:val="en"/>
+              </w:rPr>
+              <w:t>ord</w:t>
+            </w:r>
+            <w:r>
+              <w:rPr>
+                <w:rFonts w:cs="Times New Roman"/>
+                <w:lang w:val="en"/>
+              </w:rPr>
+              <w:t>:</w:t>
+            </w:r>
+            <w:r>
+              <w:rPr>
+                <w:rFonts w:cs="Times New Roman"/>
+                <w:lang w:val="en"/>
+              </w:rPr>
+              <w:t xml:space="preserve"> </w:t>
+            </w:r>
+            <w:r>
+              <w:rPr>
+                <w:rFonts w:cs="Times New Roman"/>
+                <w:lang w:val="en"/>
+              </w:rPr>
+              <w:t>contains at least one digit and contains no letters</w:t>
+            </w:r>
+          </w:p>
+          <w:p>
+            <w:pPr>
+              <w:rPr>
+                <w:rFonts w:cs="Times New Roman"/>
+                <w:lang w:val="en"/>
+              </w:rPr>
+            </w:pPr>
+            <w:r>
+              <w:rPr>
+                <w:rFonts w:cs="Times New Roman"/>
+                <w:lang w:val="en"/>
+              </w:rPr>
+              <w:t>tag</w:t>
+            </w:r>
+            <w:r>
+              <w:rPr>
+                <w:rFonts w:cs="Times New Roman"/>
+                <w:lang w:val="en"/>
+              </w:rPr>
+              <w:t xml:space="preserve"> </w:t>
+            </w:r>
+            <w:r>
+              <w:rPr>
+                <w:rFonts w:cs="Times New Roman"/>
+                <w:lang w:val="en"/>
+              </w:rPr>
+              <w:t>=</w:t>
+            </w:r>
+            <w:r>
+              <w:rPr>
+                <w:rFonts w:cs="Times New Roman"/>
+                <w:lang w:val="en"/>
+              </w:rPr>
+              <w:t xml:space="preserve"> </w:t>
+            </w:r>
+            <w:r>
+              <w:rPr>
+                <w:rFonts w:cs="Times New Roman"/>
+                <w:lang w:val="en"/>
+              </w:rPr>
+              <w:t>T</w:t>
+            </w:r>
+          </w:p>
+        </w:tc>
+      </w:tr>
+      <w:tr>
+        <w:tc>
+          <w:tcPr>
+            <w:tcW w:w="2358" w:type="dxa"/>
+          </w:tcPr>
+          <w:p>
+            <w:pPr>
+              <w:rPr>
+                <w:rFonts w:cs="Times New Roman"/>
+                <w:lang w:val="en"/>
+              </w:rPr>
+            </w:pPr>
+            <m:oMathPara>
+              <m:oMath>
+                <m:sSubSup>
+                  <m:sSubSupPr>
+                    <m:ctrlPr>
+                      <w:rPr>
+                        <w:rFonts w:ascii="Cambria Math" w:hAnsi="Cambria Math" w:cs="Times New Roman"/>
+                        <w:i/>
+                        <w:lang w:val="en"/>
+                      </w:rPr>
+                    </m:ctrlPr>
+                  </m:sSubSupPr>
+                  <m:e>
+                    <m:r>
+                      <w:rPr>
+                        <w:rFonts w:ascii="Cambria Math" w:hAnsi="Cambria Math" w:cs="Times New Roman"/>
+                        <w:lang w:val="en"/>
+                      </w:rPr>
+                      <m:t>f</m:t>
+                    </m:r>
+                  </m:e>
+                  <m:sub>
+                    <m:r>
+                      <w:rPr>
+                        <w:rFonts w:ascii="Cambria Math" w:hAnsi="Cambria Math" w:cs="Times New Roman"/>
+                        <w:lang w:val="en"/>
+                      </w:rPr>
+                      <m:t>T</m:t>
+                    </m:r>
+                  </m:sub>
+                  <m:sup>
+                    <m:d>
+                      <m:dPr>
+                        <m:ctrlPr>
+                          <w:rPr>
+                            <w:rFonts w:ascii="Cambria Math" w:hAnsi="Cambria Math" w:cs="Times New Roman"/>
+                            <w:i/>
+                            <w:lang w:val="en"/>
+                          </w:rPr>
+                        </m:ctrlPr>
+                      </m:dPr>
+                      <m:e>
+                        <m:r>
+                          <w:rPr>
+                            <w:rFonts w:ascii="Cambria Math" w:hAnsi="Cambria Math" w:cs="Times New Roman"/>
+                            <w:lang w:val="en"/>
+                          </w:rPr>
+                          <m:t>1st-cap</m:t>
+                        </m:r>
+                      </m:e>
+                    </m:d>
+                  </m:sup>
+                </m:sSubSup>
+                <m:r>
+                  <w:rPr>
+                    <w:rFonts w:ascii="Cambria Math" w:hAnsi="Cambria Math" w:cs="Times New Roman"/>
+                    <w:lang w:val="en"/>
+                  </w:rPr>
+                  <m:t>=1</m:t>
+                </m:r>
+              </m:oMath>
+            </m:oMathPara>
+          </w:p>
+        </w:tc>
+        <w:tc>
+          <w:tcPr>
+            <w:tcW w:w="8324" w:type="dxa"/>
+          </w:tcPr>
+          <w:p>
+            <w:pPr>
+              <w:rPr>
+                <w:rFonts w:cs="Times New Roman"/>
+                <w:lang w:val="en"/>
+              </w:rPr>
+            </w:pPr>
+            <w:r>
+              <w:rPr>
+                <w:rFonts w:cs="Times New Roman"/>
+                <w:lang w:val="en"/>
+              </w:rPr>
+              <w:t>word: starts with a capital letter</w:t>
+            </w:r>
+          </w:p>
+          <w:p>
+            <w:pPr>
+              <w:rPr>
+                <w:rFonts w:cs="Times New Roman"/>
+                <w:lang w:val="en"/>
+              </w:rPr>
+            </w:pPr>
+            <w:proofErr w:type="spellStart"/>
+            <w:r>
+              <w:rPr>
+                <w:rFonts w:cs="Times New Roman"/>
+                <w:lang w:val="en"/>
+              </w:rPr>
+              <w:t>prevTag</w:t>
+            </w:r>
+            <w:proofErr w:type="spellEnd"/>
+            <w:r>
+              <w:rPr>
+                <w:rFonts w:cs="Times New Roman"/>
+                <w:lang w:val="en"/>
+              </w:rPr>
+              <w:t xml:space="preserve"> </w:t>
+            </w:r>
+            <m:oMath>
+              <m:r>
+                <w:rPr>
+                  <w:rFonts w:ascii="Cambria Math" w:hAnsi="Cambria Math" w:cs="Times New Roman"/>
+                  <w:lang w:val="en"/>
+                </w:rPr>
+                <m:t>≠</m:t>
+              </m:r>
+            </m:oMath>
+            <w:r>
+              <w:rPr>
+                <w:rFonts w:cs="Times New Roman"/>
+                <w:lang w:val="en"/>
+              </w:rPr>
+              <w:t xml:space="preserve"> &lt;s&gt;</w:t>
+            </w:r>
+          </w:p>
+          <w:p>
+            <w:pPr>
+              <w:rPr>
+                <w:rFonts w:cs="Times New Roman"/>
+                <w:lang w:val="en"/>
+              </w:rPr>
+            </w:pPr>
+            <w:r>
+              <w:rPr>
+                <w:rFonts w:cs="Times New Roman"/>
+                <w:lang w:val="en"/>
+              </w:rPr>
+              <w:t>tag = T</w:t>
+            </w:r>
+          </w:p>
+        </w:tc>
+      </w:tr>
+      <w:tr>
+        <w:tc>
+          <w:tcPr>
+            <w:tcW w:w="2358" w:type="dxa"/>
+          </w:tcPr>
+          <w:p>
+            <w:pPr>
+              <w:rPr>
+                <w:rFonts w:cs="Times New Roman"/>
+                <w:lang w:val="en"/>
+              </w:rPr>
+            </w:pPr>
+            <m:oMathPara>
+              <m:oMath>
+                <m:sSubSup>
+                  <m:sSubSupPr>
+                    <m:ctrlPr>
+                      <w:rPr>
+                        <w:rFonts w:ascii="Cambria Math" w:hAnsi="Cambria Math" w:cs="Times New Roman"/>
+                        <w:i/>
+                        <w:lang w:val="en"/>
+                      </w:rPr>
+                    </m:ctrlPr>
+                  </m:sSubSupPr>
+                  <m:e>
+                    <m:r>
+                      <w:rPr>
+                        <w:rFonts w:ascii="Cambria Math" w:hAnsi="Cambria Math" w:cs="Times New Roman"/>
+                        <w:lang w:val="en"/>
+                      </w:rPr>
+                      <m:t>f</m:t>
+                    </m:r>
+                  </m:e>
+                  <m:sub>
+                    <m:r>
+                      <w:rPr>
+                        <w:rFonts w:ascii="Cambria Math" w:hAnsi="Cambria Math" w:cs="Times New Roman"/>
+                        <w:lang w:val="en"/>
+                      </w:rPr>
+                      <m:t>P,T</m:t>
+                    </m:r>
+                  </m:sub>
+                  <m:sup>
+                    <m:d>
+                      <m:dPr>
+                        <m:ctrlPr>
+                          <w:rPr>
+                            <w:rFonts w:ascii="Cambria Math" w:hAnsi="Cambria Math" w:cs="Times New Roman"/>
+                            <w:i/>
+                            <w:lang w:val="en"/>
+                          </w:rPr>
+                        </m:ctrlPr>
+                      </m:dPr>
+                      <m:e>
+                        <m:r>
+                          <w:rPr>
+                            <w:rFonts w:ascii="Cambria Math" w:hAnsi="Cambria Math" w:cs="Times New Roman"/>
+                            <w:lang w:val="en"/>
+                          </w:rPr>
+                          <m:t>prefix</m:t>
+                        </m:r>
+                      </m:e>
+                    </m:d>
+                  </m:sup>
+                </m:sSubSup>
+                <m:r>
+                  <w:rPr>
+                    <w:rFonts w:ascii="Cambria Math" w:hAnsi="Cambria Math" w:cs="Times New Roman"/>
+                    <w:lang w:val="en"/>
+                  </w:rPr>
+                  <m:t>=1</m:t>
+                </m:r>
+              </m:oMath>
+            </m:oMathPara>
+          </w:p>
+        </w:tc>
+        <w:tc>
+          <w:tcPr>
+            <w:tcW w:w="8324" w:type="dxa"/>
+          </w:tcPr>
+          <w:p>
+            <w:pPr>
+              <w:rPr>
+                <w:rFonts w:cs="Times New Roman"/>
+                <w:lang w:val="en"/>
+              </w:rPr>
+            </w:pPr>
+            <w:r>
+              <w:rPr>
+                <w:rFonts w:cs="Times New Roman"/>
+                <w:lang w:val="en"/>
+              </w:rPr>
+              <w:t>word: P is its longest prefix and length(word) – length(P) &gt;=2</w:t>
+            </w:r>
+          </w:p>
+          <w:p>
+            <w:pPr>
+              <w:rPr>
+                <w:rFonts w:cs="Times New Roman"/>
+                <w:lang w:val="en"/>
+              </w:rPr>
+            </w:pPr>
+            <w:r>
+              <w:rPr>
+                <w:rFonts w:cs="Times New Roman"/>
+                <w:lang w:val="en"/>
+              </w:rPr>
+              <w:t>tag = T</w:t>
+            </w:r>
+          </w:p>
+        </w:tc>
+      </w:tr>
+      <w:tr>
+        <w:tc>
+          <w:tcPr>
+            <w:tcW w:w="2358" w:type="dxa"/>
+          </w:tcPr>
+          <w:p>
+            <w:pPr>
+              <w:rPr>
+                <w:rFonts w:cs="Times New Roman"/>
+                <w:lang w:val="en"/>
+              </w:rPr>
+            </w:pPr>
+            <m:oMathPara>
+              <m:oMath>
+                <m:sSubSup>
+                  <m:sSubSupPr>
+                    <m:ctrlPr>
+                      <w:rPr>
+                        <w:rFonts w:ascii="Cambria Math" w:hAnsi="Cambria Math" w:cs="Times New Roman"/>
+                        <w:i/>
+                        <w:lang w:val="en"/>
+                      </w:rPr>
+                    </m:ctrlPr>
+                  </m:sSubSupPr>
+                  <m:e>
+                    <m:r>
+                      <w:rPr>
+                        <w:rFonts w:ascii="Cambria Math" w:hAnsi="Cambria Math" w:cs="Times New Roman"/>
+                        <w:lang w:val="en"/>
+                      </w:rPr>
+                      <m:t>f</m:t>
+                    </m:r>
+                  </m:e>
+                  <m:sub>
+                    <m:r>
+                      <w:rPr>
+                        <w:rFonts w:ascii="Cambria Math" w:hAnsi="Cambria Math" w:cs="Times New Roman"/>
+                        <w:lang w:val="en"/>
+                      </w:rPr>
+                      <m:t>S</m:t>
+                    </m:r>
+                    <m:r>
+                      <w:rPr>
+                        <w:rFonts w:ascii="Cambria Math" w:hAnsi="Cambria Math" w:cs="Times New Roman"/>
+                        <w:lang w:val="en"/>
+                      </w:rPr>
+                      <m:t>,T</m:t>
+                    </m:r>
+                  </m:sub>
+                  <m:sup>
+                    <m:d>
+                      <m:dPr>
+                        <m:ctrlPr>
+                          <w:rPr>
+                            <w:rFonts w:ascii="Cambria Math" w:hAnsi="Cambria Math" w:cs="Times New Roman"/>
+                            <w:i/>
+                            <w:lang w:val="en"/>
+                          </w:rPr>
+                        </m:ctrlPr>
+                      </m:dPr>
+                      <m:e>
+                        <m:r>
+                          <w:rPr>
+                            <w:rFonts w:ascii="Cambria Math" w:hAnsi="Cambria Math" w:cs="Times New Roman"/>
+                            <w:lang w:val="en"/>
+                          </w:rPr>
+                          <m:t>suffix</m:t>
+                        </m:r>
+                      </m:e>
+                    </m:d>
+                  </m:sup>
+                </m:sSubSup>
+                <m:r>
+                  <w:rPr>
+                    <w:rFonts w:ascii="Cambria Math" w:hAnsi="Cambria Math" w:cs="Times New Roman"/>
+                    <w:lang w:val="en"/>
+                  </w:rPr>
+                  <m:t>=1</m:t>
+                </m:r>
+              </m:oMath>
+            </m:oMathPara>
+          </w:p>
+        </w:tc>
+        <w:tc>
+          <w:tcPr>
+            <w:tcW w:w="8324" w:type="dxa"/>
+          </w:tcPr>
+          <w:p>
+            <w:pPr>
+              <w:rPr>
+                <w:rFonts w:cs="Times New Roman"/>
+                <w:lang w:val="en"/>
+              </w:rPr>
+            </w:pPr>
+            <w:r>
+              <w:rPr>
+                <w:rFonts w:cs="Times New Roman"/>
+                <w:lang w:val="en"/>
+              </w:rPr>
+              <w:t xml:space="preserve">word: </w:t>
+            </w:r>
+            <w:r>
+              <w:rPr>
+                <w:rFonts w:cs="Times New Roman"/>
+                <w:lang w:val="en"/>
+              </w:rPr>
+              <w:t>S</w:t>
+            </w:r>
+            <w:r>
+              <w:rPr>
+                <w:rFonts w:cs="Times New Roman"/>
+                <w:lang w:val="en"/>
+              </w:rPr>
+              <w:t xml:space="preserve"> is its longest </w:t>
+            </w:r>
+            <w:r>
+              <w:rPr>
+                <w:rFonts w:cs="Times New Roman"/>
+                <w:lang w:val="en"/>
+              </w:rPr>
+              <w:t>suffix</w:t>
+            </w:r>
+            <w:r>
+              <w:rPr>
+                <w:rFonts w:cs="Times New Roman"/>
+                <w:lang w:val="en"/>
+              </w:rPr>
+              <w:t xml:space="preserve"> and length(word) – length(</w:t>
+            </w:r>
+            <w:r>
+              <w:rPr>
+                <w:rFonts w:cs="Times New Roman"/>
+                <w:lang w:val="en"/>
+              </w:rPr>
+              <w:t>S</w:t>
+            </w:r>
+            <w:r>
+              <w:rPr>
+                <w:rFonts w:cs="Times New Roman"/>
+                <w:lang w:val="en"/>
+              </w:rPr>
+              <w:t>) &gt;=2</w:t>
+            </w:r>
+          </w:p>
+          <w:p>
+            <w:pPr>
+              <w:rPr>
+                <w:rFonts w:cs="Times New Roman"/>
+                <w:lang w:val="en"/>
+              </w:rPr>
+            </w:pPr>
+            <w:r>
+              <w:rPr>
+                <w:rFonts w:cs="Times New Roman"/>
+                <w:lang w:val="en"/>
+              </w:rPr>
+              <w:t>tag = T</w:t>
+            </w:r>
+          </w:p>
+        </w:tc>
+      </w:tr>
+    </w:tbl>
+    <w:p>
+      <w:pPr>
+        <w:rPr>
+          <w:rFonts w:cs="Times New Roman"/>
+          <w:lang w:val="en"/>
+        </w:rPr>
+      </w:pPr>
+      <w:r>
+        <w:rPr>
+          <w:rFonts w:cs="Times New Roman"/>
+          <w:lang w:val="en"/>
+        </w:rPr>
+        <w:t>The list of</w:t>
+      </w:r>
+      <w:r>
+        <w:rPr>
+          <w:rFonts w:cs="Times New Roman"/>
+          <w:lang w:val="en"/>
+        </w:rPr>
+        <w:t xml:space="preserve"> English</w:t>
+      </w:r>
+      <w:r>
+        <w:rPr>
+          <w:rFonts w:cs="Times New Roman"/>
+          <w:lang w:val="en"/>
+        </w:rPr>
+        <w:t xml:space="preserve"> prefixes and suffixes are found on </w:t>
+      </w:r>
+      <w:proofErr w:type="spellStart"/>
+      <w:r>
+        <w:rPr>
+          <w:rFonts w:cs="Times New Roman"/>
+          <w:lang w:val="en"/>
+        </w:rPr>
+        <w:t>W</w:t>
+      </w:r>
+      <w:r>
+        <w:rPr>
+          <w:rFonts w:cs="Times New Roman"/>
+          <w:lang w:val="en"/>
+        </w:rPr>
+        <w:t>iktionary</w:t>
+      </w:r>
+      <w:proofErr w:type="spellEnd"/>
+      <w:r>
+        <w:rPr>
+          <w:rStyle w:val="af6"/>
+          <w:rFonts w:cs="Times New Roman"/>
+          <w:lang w:val="en"/>
+        </w:rPr>
+        <w:footnoteReference w:id="1"/>
+      </w:r>
+      <w:r>
+        <w:rPr>
+          <w:rFonts w:cs="Times New Roman"/>
+          <w:lang w:val="en"/>
+        </w:rPr>
+        <w:t>.</w:t>
+      </w:r>
+    </w:p>
+    <w:p>
+      <w:pPr>
+        <w:rPr>
+          <w:rFonts w:cs="Times New Roman"/>
+          <w:lang w:val="en"/>
+        </w:rPr>
+      </w:pPr>
+      <w:r>
+        <w:rPr>
+          <w:rFonts w:cs="Times New Roman"/>
+          <w:lang w:val="en"/>
+        </w:rPr>
+        <w:t>With learning rate 0.3, we stop the training after 1</w:t>
+      </w:r>
+      <w:r>
+        <w:rPr>
+          <w:rFonts w:cs="Times New Roman"/>
+          <w:lang w:val="en"/>
+        </w:rPr>
+        <w:t>1</w:t>
+      </w:r>
+      <w:r>
+        <w:rPr>
+          <w:rFonts w:cs="Times New Roman"/>
+          <w:lang w:val="en"/>
+        </w:rPr>
+        <w:t xml:space="preserve"> iterations.</w:t>
+      </w:r>
+      <w:r>
+        <w:rPr>
+          <w:rFonts w:cs="Times New Roman"/>
+          <w:lang w:val="en"/>
+        </w:rPr>
+        <w:t xml:space="preserve"> We get </w:t>
+      </w:r>
+      <w:r>
+        <w:rPr>
+          <w:rFonts w:cs="Times New Roman"/>
+          <w:lang w:val="en"/>
+        </w:rPr>
+        <w:t>accuracy</w:t>
+      </w:r>
+      <w:r>
+        <w:rPr>
+          <w:rFonts w:cs="Times New Roman"/>
+          <w:lang w:val="en"/>
+        </w:rPr>
+        <w:t xml:space="preserve"> </w:t>
+      </w:r>
+      <w:r>
+        <w:rPr>
+          <w:rFonts w:cs="Times New Roman"/>
+          <w:lang w:val="en"/>
+        </w:rPr>
+        <w:t>0.9902701371212743</w:t>
+      </w:r>
+      <w:r>
+        <w:rPr>
+          <w:rFonts w:cs="Times New Roman"/>
+          <w:lang w:val="en"/>
+        </w:rPr>
+        <w:t xml:space="preserve"> on </w:t>
+      </w:r>
+      <w:r>
+        <w:rPr>
+          <w:rFonts w:ascii="Consolas" w:hAnsi="Consolas" w:cs="Consolas"/>
+          <w:lang w:val="en"/>
+        </w:rPr>
+        <w:t>train</w:t>
+      </w:r>
+      <w:r>
+        <w:rPr>
+          <w:rFonts w:cs="Times New Roman"/>
+          <w:lang w:val="en"/>
+        </w:rPr>
+        <w:t xml:space="preserve"> and </w:t>
+      </w:r>
+      <w:r>
+        <w:rPr>
+          <w:rFonts w:cs="Times New Roman"/>
+          <w:lang w:val="en"/>
+        </w:rPr>
+        <w:t>0.9066534260178749</w:t>
+      </w:r>
+      <w:r>
+        <w:rPr>
+          <w:rFonts w:cs="Times New Roman"/>
+          <w:lang w:val="en"/>
+        </w:rPr>
+        <w:t xml:space="preserve"> on </w:t>
+      </w:r>
+      <w:r>
+        <w:rPr>
+          <w:rFonts w:ascii="Consolas" w:hAnsi="Consolas" w:cs="Consolas"/>
+          <w:lang w:val="en"/>
+        </w:rPr>
+        <w:t>dev</w:t>
+      </w:r>
+      <w:r>
+        <w:rPr>
+          <w:rFonts w:cs="Times New Roman"/>
+          <w:lang w:val="en"/>
+        </w:rPr>
+        <w:t>.</w:t>
+      </w:r>
+    </w:p>
+    <w:p>
+      <w:pPr>
+        <w:rPr>
+          <w:rFonts w:cs="Times New Roman"/>
+          <w:lang w:val="en"/>
+        </w:rPr>
+      </w:pPr>
+      <w:r>
+        <w:rPr>
+          <w:rFonts w:cs="Times New Roman"/>
+          <w:lang w:val="en"/>
+        </w:rPr>
+        <w:t xml:space="preserve">The accuracy on </w:t>
+      </w:r>
+      <w:r>
+        <w:rPr>
+          <w:rFonts w:ascii="Consolas" w:hAnsi="Consolas" w:cs="Consolas"/>
+          <w:lang w:val="en"/>
+        </w:rPr>
+        <w:t>test</w:t>
+      </w:r>
+      <w:r>
+        <w:rPr>
+          <w:rFonts w:cs="Times New Roman"/>
+          <w:lang w:val="en"/>
+        </w:rPr>
+        <w:t xml:space="preserve"> is </w:t>
+      </w:r>
+      <w:r>
+        <w:rPr>
+          <w:rFonts w:cs="Times New Roman"/>
+          <w:lang w:val="en"/>
+        </w:rPr>
+        <w:t>0.8837890625</w:t>
+      </w:r>
+      <w:r>
+        <w:rPr>
+          <w:rFonts w:cs="Times New Roman"/>
+          <w:lang w:val="en"/>
+        </w:rPr>
+        <w:t>.</w:t>
+      </w:r>
       <w:bookmarkStart w:id="0" w:name="_GoBack"/>
       <w:bookmarkEnd w:id="0"/>
     </w:p>
     <w:sectPr>
-      <w:headerReference w:type="default" r:id="rId9"/>
+      <w:headerReference w:type="default" r:id="rId11"/>
       <w:pgSz w:w="11906" w:h="16838"/>
       <w:pgMar w:top="720" w:right="720" w:bottom="720" w:left="720" w:header="851" w:footer="992" w:gutter="0"/>
       <w:cols w:space="425"/>
@@ -3047,6 +5586,63 @@
       <w:r>
         <w:continuationSeparator/>
       </w:r>
+    </w:p>
+  </w:footnote>
+  <w:footnote w:id="1">
+    <w:p>
+      <w:pPr>
+        <w:pStyle w:val="af5"/>
+      </w:pPr>
+      <w:r>
+        <w:rPr>
+          <w:rStyle w:val="af6"/>
+        </w:rPr>
+        <w:footnoteRef/>
+      </w:r>
+      <w:r>
+        <w:t xml:space="preserve"> </w:t>
+      </w:r>
+      <w:proofErr w:type="spellStart"/>
+      <w:r>
+        <w:t>Appendix:English</w:t>
+      </w:r>
+      <w:proofErr w:type="spellEnd"/>
+      <w:r>
+        <w:t xml:space="preserve"> prefixes</w:t>
+      </w:r>
+      <w:r>
+        <w:t xml:space="preserve">: </w:t>
+      </w:r>
+      <w:hyperlink r:id="rId1" w:history="1">
+        <w:r>
+          <w:rPr>
+            <w:rStyle w:val="af7"/>
+          </w:rPr>
+          <w:t>http://en.wiktionary.org/wiki/Appendix:English_prefixes</w:t>
+        </w:r>
+      </w:hyperlink>
+      <w:r>
+        <w:br/>
+      </w:r>
+      <w:proofErr w:type="spellStart"/>
+      <w:r>
+        <w:t>Appendix:English</w:t>
+      </w:r>
+      <w:proofErr w:type="spellEnd"/>
+      <w:r>
+        <w:t xml:space="preserve"> suffixes</w:t>
+      </w:r>
+      <w:r>
+        <w:t xml:space="preserve">: </w:t>
+      </w:r>
+      <w:hyperlink r:id="rId2" w:history="1">
+        <w:r>
+          <w:rPr>
+            <w:rStyle w:val="af7"/>
+          </w:rPr>
+          <w:t>http://en.wiktionary.org/wiki/Appendix:English_suffixes</w:t>
+        </w:r>
+      </w:hyperlink>
     </w:p>
   </w:footnote>
 </w:footnotes>
@@ -3080,7 +5676,7 @@
       <w:t xml:space="preserve"> Homework </w:t>
     </w:r>
     <w:r>
-      <w:t>3</w:t>
+      <w:t>4</w:t>
     </w:r>
     <w:r>
       <w:rPr>
@@ -5791,6 +8387,658 @@
 </w:styles>
 </file>
 
+<file path=word/charts/chart1.xml><?xml version="1.0" encoding="utf-8"?>
+<c:chartSpace xmlns:c="http://schemas.openxmlformats.org/drawingml/2006/chart" xmlns:a="http://schemas.openxmlformats.org/drawingml/2006/main" xmlns:r="http://schemas.openxmlformats.org/officeDocument/2006/relationships">
+  <c:date1904 val="0"/>
+  <c:lang val="en-US"/>
+  <c:roundedCorners val="0"/>
+  <mc:AlternateContent xmlns:mc="http://schemas.openxmlformats.org/markup-compatibility/2006">
+    <mc:Choice xmlns:c14="http://schemas.microsoft.com/office/drawing/2007/8/2/chart" Requires="c14">
+      <c14:style val="102"/>
+    </mc:Choice>
+    <mc:Fallback>
+      <c:style val="2"/>
+    </mc:Fallback>
+  </mc:AlternateContent>
+  <c:chart>
+    <c:autoTitleDeleted val="0"/>
+    <c:plotArea>
+      <c:layout/>
+      <c:lineChart>
+        <c:grouping val="standard"/>
+        <c:varyColors val="0"/>
+        <c:ser>
+          <c:idx val="0"/>
+          <c:order val="0"/>
+          <c:tx>
+            <c:strRef>
+              <c:f>Sheet2!$A$1</c:f>
+              <c:strCache>
+                <c:ptCount val="1"/>
+                <c:pt idx="0">
+                  <c:v>Train</c:v>
+                </c:pt>
+              </c:strCache>
+            </c:strRef>
+          </c:tx>
+          <c:marker>
+            <c:symbol val="none"/>
+          </c:marker>
+          <c:val>
+            <c:numRef>
+              <c:f>Sheet2!$A$2:$A$37</c:f>
+              <c:numCache>
+                <c:formatCode>General</c:formatCode>
+                <c:ptCount val="36"/>
+                <c:pt idx="0">
+                  <c:v>0.95180228261762001</c:v>
+                </c:pt>
+                <c:pt idx="1">
+                  <c:v>0.96998932588882503</c:v>
+                </c:pt>
+                <c:pt idx="2">
+                  <c:v>0.97273996223006798</c:v>
+                </c:pt>
+                <c:pt idx="3">
+                  <c:v>0.977666475080055</c:v>
+                </c:pt>
+                <c:pt idx="4">
+                  <c:v>0.97967813449380003</c:v>
+                </c:pt>
+                <c:pt idx="5">
+                  <c:v>0.98214139091879404</c:v>
+                </c:pt>
+                <c:pt idx="6">
+                  <c:v>0.98394777896379004</c:v>
+                </c:pt>
+                <c:pt idx="7">
+                  <c:v>0.98407094178503896</c:v>
+                </c:pt>
+                <c:pt idx="8">
+                  <c:v>0.98526151572378595</c:v>
+                </c:pt>
+                <c:pt idx="9">
+                  <c:v>0.98591838410378496</c:v>
+                </c:pt>
+                <c:pt idx="10">
+                  <c:v>0.987314229411281</c:v>
+                </c:pt>
+                <c:pt idx="11">
+                  <c:v>0.98624681829378402</c:v>
+                </c:pt>
+                <c:pt idx="12">
+                  <c:v>0.987314229411281</c:v>
+                </c:pt>
+                <c:pt idx="13">
+                  <c:v>0.98862796617127802</c:v>
+                </c:pt>
+                <c:pt idx="14">
+                  <c:v>0.98776582642252997</c:v>
+                </c:pt>
+                <c:pt idx="15">
+                  <c:v>0.98809426061252903</c:v>
+                </c:pt>
+                <c:pt idx="16">
+                  <c:v>0.98821742343377905</c:v>
+                </c:pt>
+                <c:pt idx="17">
+                  <c:v>0.98883323754002705</c:v>
+                </c:pt>
+                <c:pt idx="18">
+                  <c:v>0.98846374907627799</c:v>
+                </c:pt>
+                <c:pt idx="19">
+                  <c:v>0.98928483455127603</c:v>
+                </c:pt>
+                <c:pt idx="20">
+                  <c:v>0.98936694309877604</c:v>
+                </c:pt>
+                <c:pt idx="21">
+                  <c:v>0.98940799737252605</c:v>
+                </c:pt>
+                <c:pt idx="22">
+                  <c:v>0.98949010592002595</c:v>
+                </c:pt>
+                <c:pt idx="23">
+                  <c:v>0.99014697430002396</c:v>
+                </c:pt>
+                <c:pt idx="24">
+                  <c:v>0.98957221446752597</c:v>
+                </c:pt>
+                <c:pt idx="25">
+                  <c:v>0.98981854011002501</c:v>
+                </c:pt>
+                <c:pt idx="26">
+                  <c:v>0.98990064865752503</c:v>
+                </c:pt>
+                <c:pt idx="27">
+                  <c:v>0.98994170293127504</c:v>
+                </c:pt>
+                <c:pt idx="28">
+                  <c:v>0.99072173413252296</c:v>
+                </c:pt>
+                <c:pt idx="29">
+                  <c:v>0.99068067985877295</c:v>
+                </c:pt>
+                <c:pt idx="30">
+                  <c:v>0.990352245668774</c:v>
+                </c:pt>
+                <c:pt idx="31">
+                  <c:v>0.99027013712127399</c:v>
+                </c:pt>
+                <c:pt idx="32">
+                  <c:v>0.99031119139502399</c:v>
+                </c:pt>
+                <c:pt idx="33">
+                  <c:v>0.99059857131127305</c:v>
+                </c:pt>
+                <c:pt idx="34">
+                  <c:v>0.99055751703752304</c:v>
+                </c:pt>
+                <c:pt idx="35">
+                  <c:v>0.990352245668774</c:v>
+                </c:pt>
+              </c:numCache>
+            </c:numRef>
+          </c:val>
+          <c:smooth val="0"/>
+        </c:ser>
+        <c:ser>
+          <c:idx val="1"/>
+          <c:order val="1"/>
+          <c:tx>
+            <c:strRef>
+              <c:f>Sheet2!$B$1</c:f>
+              <c:strCache>
+                <c:ptCount val="1"/>
+                <c:pt idx="0">
+                  <c:v>Dev</c:v>
+                </c:pt>
+              </c:strCache>
+            </c:strRef>
+          </c:tx>
+          <c:marker>
+            <c:symbol val="none"/>
+          </c:marker>
+          <c:val>
+            <c:numRef>
+              <c:f>Sheet2!$B$2:$B$37</c:f>
+              <c:numCache>
+                <c:formatCode>General</c:formatCode>
+                <c:ptCount val="36"/>
+                <c:pt idx="0">
+                  <c:v>0.85700099304865895</c:v>
+                </c:pt>
+                <c:pt idx="1">
+                  <c:v>0.86295928500496499</c:v>
+                </c:pt>
+                <c:pt idx="2">
+                  <c:v>0.85700099304865895</c:v>
+                </c:pt>
+                <c:pt idx="3">
+                  <c:v>0.85799404170804305</c:v>
+                </c:pt>
+                <c:pt idx="4">
+                  <c:v>0.85898709036742804</c:v>
+                </c:pt>
+                <c:pt idx="5">
+                  <c:v>0.86295928500496499</c:v>
+                </c:pt>
+                <c:pt idx="6">
+                  <c:v>0.86693147964250195</c:v>
+                </c:pt>
+                <c:pt idx="7">
+                  <c:v>0.86991062562065502</c:v>
+                </c:pt>
+                <c:pt idx="8">
+                  <c:v>0.86395233366434898</c:v>
+                </c:pt>
+                <c:pt idx="9">
+                  <c:v>0.86891757696127103</c:v>
+                </c:pt>
+                <c:pt idx="10">
+                  <c:v>0.86295928500496499</c:v>
+                </c:pt>
+                <c:pt idx="11">
+                  <c:v>0.86097318768619602</c:v>
+                </c:pt>
+                <c:pt idx="12">
+                  <c:v>0.86295928500496499</c:v>
+                </c:pt>
+                <c:pt idx="13">
+                  <c:v>0.86693147964250195</c:v>
+                </c:pt>
+                <c:pt idx="14">
+                  <c:v>0.86494538232373297</c:v>
+                </c:pt>
+                <c:pt idx="15">
+                  <c:v>0.86593843098311796</c:v>
+                </c:pt>
+                <c:pt idx="16">
+                  <c:v>0.86792452830188604</c:v>
+                </c:pt>
+                <c:pt idx="17">
+                  <c:v>0.86196623634558001</c:v>
+                </c:pt>
+                <c:pt idx="18">
+                  <c:v>0.85998013902681203</c:v>
+                </c:pt>
+                <c:pt idx="19">
+                  <c:v>0.86097318768619602</c:v>
+                </c:pt>
+                <c:pt idx="20">
+                  <c:v>0.86295928500496499</c:v>
+                </c:pt>
+                <c:pt idx="21">
+                  <c:v>0.86494538232373297</c:v>
+                </c:pt>
+                <c:pt idx="22">
+                  <c:v>0.86891757696127103</c:v>
+                </c:pt>
+                <c:pt idx="23">
+                  <c:v>0.86097318768619602</c:v>
+                </c:pt>
+                <c:pt idx="24">
+                  <c:v>0.87090367428003901</c:v>
+                </c:pt>
+                <c:pt idx="25">
+                  <c:v>0.86196623634558001</c:v>
+                </c:pt>
+                <c:pt idx="26">
+                  <c:v>0.86395233366434898</c:v>
+                </c:pt>
+                <c:pt idx="27">
+                  <c:v>0.86097318768619602</c:v>
+                </c:pt>
+                <c:pt idx="28">
+                  <c:v>0.85898709036742804</c:v>
+                </c:pt>
+                <c:pt idx="29">
+                  <c:v>0.86295928500496499</c:v>
+                </c:pt>
+                <c:pt idx="30">
+                  <c:v>0.86097318768619602</c:v>
+                </c:pt>
+                <c:pt idx="31">
+                  <c:v>0.85700099304865895</c:v>
+                </c:pt>
+                <c:pt idx="32">
+                  <c:v>0.86196623634558001</c:v>
+                </c:pt>
+                <c:pt idx="33">
+                  <c:v>0.86196623634558001</c:v>
+                </c:pt>
+                <c:pt idx="34">
+                  <c:v>0.86196623634558001</c:v>
+                </c:pt>
+                <c:pt idx="35">
+                  <c:v>0.85998013902681203</c:v>
+                </c:pt>
+              </c:numCache>
+            </c:numRef>
+          </c:val>
+          <c:smooth val="0"/>
+        </c:ser>
+        <c:dLbls>
+          <c:showLegendKey val="0"/>
+          <c:showVal val="0"/>
+          <c:showCatName val="0"/>
+          <c:showSerName val="0"/>
+          <c:showPercent val="0"/>
+          <c:showBubbleSize val="0"/>
+        </c:dLbls>
+        <c:marker val="1"/>
+        <c:smooth val="0"/>
+        <c:axId val="369428992"/>
+        <c:axId val="337737344"/>
+      </c:lineChart>
+      <c:catAx>
+        <c:axId val="369428992"/>
+        <c:scaling>
+          <c:orientation val="minMax"/>
+        </c:scaling>
+        <c:delete val="0"/>
+        <c:axPos val="b"/>
+        <c:majorTickMark val="out"/>
+        <c:minorTickMark val="none"/>
+        <c:tickLblPos val="nextTo"/>
+        <c:crossAx val="337737344"/>
+        <c:crosses val="autoZero"/>
+        <c:auto val="1"/>
+        <c:lblAlgn val="ctr"/>
+        <c:lblOffset val="100"/>
+        <c:noMultiLvlLbl val="0"/>
+      </c:catAx>
+      <c:valAx>
+        <c:axId val="337737344"/>
+        <c:scaling>
+          <c:orientation val="minMax"/>
+          <c:max val="1"/>
+          <c:min val="0.85000000000000009"/>
+        </c:scaling>
+        <c:delete val="0"/>
+        <c:axPos val="l"/>
+        <c:majorGridlines/>
+        <c:numFmt formatCode="General" sourceLinked="1"/>
+        <c:majorTickMark val="out"/>
+        <c:minorTickMark val="none"/>
+        <c:tickLblPos val="nextTo"/>
+        <c:crossAx val="369428992"/>
+        <c:crosses val="autoZero"/>
+        <c:crossBetween val="between"/>
+      </c:valAx>
+    </c:plotArea>
+    <c:legend>
+      <c:legendPos val="r"/>
+      <c:overlay val="0"/>
+    </c:legend>
+    <c:plotVisOnly val="1"/>
+    <c:dispBlanksAs val="gap"/>
+    <c:showDLblsOverMax val="0"/>
+  </c:chart>
+  <c:externalData r:id="rId1">
+    <c:autoUpdate val="0"/>
+  </c:externalData>
+</c:chartSpace>
+</file>
+
+<file path=word/charts/chart2.xml><?xml version="1.0" encoding="utf-8"?>
+<c:chartSpace xmlns:c="http://schemas.openxmlformats.org/drawingml/2006/chart" xmlns:a="http://schemas.openxmlformats.org/drawingml/2006/main" xmlns:r="http://schemas.openxmlformats.org/officeDocument/2006/relationships">
+  <c:date1904 val="0"/>
+  <c:lang val="en-US"/>
+  <c:roundedCorners val="0"/>
+  <mc:AlternateContent xmlns:mc="http://schemas.openxmlformats.org/markup-compatibility/2006">
+    <mc:Choice xmlns:c14="http://schemas.microsoft.com/office/drawing/2007/8/2/chart" Requires="c14">
+      <c14:style val="102"/>
+    </mc:Choice>
+    <mc:Fallback>
+      <c:style val="2"/>
+    </mc:Fallback>
+  </mc:AlternateContent>
+  <c:chart>
+    <c:autoTitleDeleted val="1"/>
+    <c:plotArea>
+      <c:layout/>
+      <c:barChart>
+        <c:barDir val="col"/>
+        <c:grouping val="clustered"/>
+        <c:varyColors val="0"/>
+        <c:ser>
+          <c:idx val="1"/>
+          <c:order val="0"/>
+          <c:tx>
+            <c:strRef>
+              <c:f>Sheet1!$B$1</c:f>
+              <c:strCache>
+                <c:ptCount val="1"/>
+                <c:pt idx="0">
+                  <c:v>#words</c:v>
+                </c:pt>
+              </c:strCache>
+            </c:strRef>
+          </c:tx>
+          <c:invertIfNegative val="0"/>
+          <c:cat>
+            <c:strRef>
+              <c:f>Sheet1!$A$1:$A$31</c:f>
+              <c:strCache>
+                <c:ptCount val="31"/>
+                <c:pt idx="0">
+                  <c:v>freq</c:v>
+                </c:pt>
+                <c:pt idx="1">
+                  <c:v>1</c:v>
+                </c:pt>
+                <c:pt idx="2">
+                  <c:v>2</c:v>
+                </c:pt>
+                <c:pt idx="3">
+                  <c:v>3</c:v>
+                </c:pt>
+                <c:pt idx="4">
+                  <c:v>4</c:v>
+                </c:pt>
+                <c:pt idx="5">
+                  <c:v>5</c:v>
+                </c:pt>
+                <c:pt idx="6">
+                  <c:v>6</c:v>
+                </c:pt>
+                <c:pt idx="7">
+                  <c:v>7</c:v>
+                </c:pt>
+                <c:pt idx="8">
+                  <c:v>8</c:v>
+                </c:pt>
+                <c:pt idx="9">
+                  <c:v>9</c:v>
+                </c:pt>
+                <c:pt idx="10">
+                  <c:v>10</c:v>
+                </c:pt>
+                <c:pt idx="11">
+                  <c:v>11</c:v>
+                </c:pt>
+                <c:pt idx="12">
+                  <c:v>12</c:v>
+                </c:pt>
+                <c:pt idx="13">
+                  <c:v>13</c:v>
+                </c:pt>
+                <c:pt idx="14">
+                  <c:v>14</c:v>
+                </c:pt>
+                <c:pt idx="15">
+                  <c:v>15</c:v>
+                </c:pt>
+                <c:pt idx="16">
+                  <c:v>16</c:v>
+                </c:pt>
+                <c:pt idx="17">
+                  <c:v>17</c:v>
+                </c:pt>
+                <c:pt idx="18">
+                  <c:v>18</c:v>
+                </c:pt>
+                <c:pt idx="19">
+                  <c:v>19</c:v>
+                </c:pt>
+                <c:pt idx="20">
+                  <c:v>20</c:v>
+                </c:pt>
+                <c:pt idx="21">
+                  <c:v>21</c:v>
+                </c:pt>
+                <c:pt idx="22">
+                  <c:v>22</c:v>
+                </c:pt>
+                <c:pt idx="23">
+                  <c:v>23</c:v>
+                </c:pt>
+                <c:pt idx="24">
+                  <c:v>24</c:v>
+                </c:pt>
+                <c:pt idx="25">
+                  <c:v>25</c:v>
+                </c:pt>
+                <c:pt idx="26">
+                  <c:v>26</c:v>
+                </c:pt>
+                <c:pt idx="27">
+                  <c:v>27</c:v>
+                </c:pt>
+                <c:pt idx="28">
+                  <c:v>28</c:v>
+                </c:pt>
+                <c:pt idx="29">
+                  <c:v>29</c:v>
+                </c:pt>
+                <c:pt idx="30">
+                  <c:v>30</c:v>
+                </c:pt>
+              </c:strCache>
+            </c:strRef>
+          </c:cat>
+          <c:val>
+            <c:numRef>
+              <c:f>Sheet1!$B$2:$B$31</c:f>
+              <c:numCache>
+                <c:formatCode>General</c:formatCode>
+                <c:ptCount val="30"/>
+                <c:pt idx="0">
+                  <c:v>3023</c:v>
+                </c:pt>
+                <c:pt idx="1">
+                  <c:v>770</c:v>
+                </c:pt>
+                <c:pt idx="2">
+                  <c:v>360</c:v>
+                </c:pt>
+                <c:pt idx="3">
+                  <c:v>195</c:v>
+                </c:pt>
+                <c:pt idx="4">
+                  <c:v>146</c:v>
+                </c:pt>
+                <c:pt idx="5">
+                  <c:v>98</c:v>
+                </c:pt>
+                <c:pt idx="6">
+                  <c:v>57</c:v>
+                </c:pt>
+                <c:pt idx="7">
+                  <c:v>54</c:v>
+                </c:pt>
+                <c:pt idx="8">
+                  <c:v>47</c:v>
+                </c:pt>
+                <c:pt idx="9">
+                  <c:v>43</c:v>
+                </c:pt>
+                <c:pt idx="10">
+                  <c:v>34</c:v>
+                </c:pt>
+                <c:pt idx="11">
+                  <c:v>23</c:v>
+                </c:pt>
+                <c:pt idx="12">
+                  <c:v>25</c:v>
+                </c:pt>
+                <c:pt idx="13">
+                  <c:v>17</c:v>
+                </c:pt>
+                <c:pt idx="14">
+                  <c:v>16</c:v>
+                </c:pt>
+                <c:pt idx="15">
+                  <c:v>15</c:v>
+                </c:pt>
+                <c:pt idx="16">
+                  <c:v>5</c:v>
+                </c:pt>
+                <c:pt idx="17">
+                  <c:v>12</c:v>
+                </c:pt>
+                <c:pt idx="18">
+                  <c:v>6</c:v>
+                </c:pt>
+                <c:pt idx="19">
+                  <c:v>6</c:v>
+                </c:pt>
+                <c:pt idx="20">
+                  <c:v>3</c:v>
+                </c:pt>
+                <c:pt idx="21">
+                  <c:v>4</c:v>
+                </c:pt>
+                <c:pt idx="22">
+                  <c:v>7</c:v>
+                </c:pt>
+                <c:pt idx="23">
+                  <c:v>5</c:v>
+                </c:pt>
+                <c:pt idx="24">
+                  <c:v>3</c:v>
+                </c:pt>
+                <c:pt idx="25">
+                  <c:v>2</c:v>
+                </c:pt>
+                <c:pt idx="26">
+                  <c:v>4</c:v>
+                </c:pt>
+                <c:pt idx="27">
+                  <c:v>5</c:v>
+                </c:pt>
+                <c:pt idx="28">
+                  <c:v>2</c:v>
+                </c:pt>
+                <c:pt idx="29">
+                  <c:v>3</c:v>
+                </c:pt>
+              </c:numCache>
+            </c:numRef>
+          </c:val>
+        </c:ser>
+        <c:dLbls>
+          <c:showLegendKey val="0"/>
+          <c:showVal val="0"/>
+          <c:showCatName val="0"/>
+          <c:showSerName val="0"/>
+          <c:showPercent val="0"/>
+          <c:showBubbleSize val="0"/>
+        </c:dLbls>
+        <c:gapWidth val="0"/>
+        <c:axId val="369430016"/>
+        <c:axId val="337739072"/>
+      </c:barChart>
+      <c:catAx>
+        <c:axId val="369430016"/>
+        <c:scaling>
+          <c:orientation val="minMax"/>
+        </c:scaling>
+        <c:delete val="0"/>
+        <c:axPos val="b"/>
+        <c:majorTickMark val="out"/>
+        <c:minorTickMark val="none"/>
+        <c:tickLblPos val="nextTo"/>
+        <c:crossAx val="337739072"/>
+        <c:crosses val="autoZero"/>
+        <c:auto val="1"/>
+        <c:lblAlgn val="ctr"/>
+        <c:lblOffset val="100"/>
+        <c:noMultiLvlLbl val="0"/>
+      </c:catAx>
+      <c:valAx>
+        <c:axId val="337739072"/>
+        <c:scaling>
+          <c:orientation val="minMax"/>
+        </c:scaling>
+        <c:delete val="0"/>
+        <c:axPos val="l"/>
+        <c:majorGridlines/>
+        <c:numFmt formatCode="General" sourceLinked="1"/>
+        <c:majorTickMark val="out"/>
+        <c:minorTickMark val="none"/>
+        <c:tickLblPos val="nextTo"/>
+        <c:crossAx val="369430016"/>
+        <c:crosses val="autoZero"/>
+        <c:crossBetween val="between"/>
+      </c:valAx>
+    </c:plotArea>
+    <c:legend>
+      <c:legendPos val="r"/>
+      <c:overlay val="0"/>
+    </c:legend>
+    <c:plotVisOnly val="1"/>
+    <c:dispBlanksAs val="gap"/>
+    <c:showDLblsOverMax val="0"/>
+  </c:chart>
+  <c:externalData r:id="rId1">
+    <c:autoUpdate val="0"/>
+  </c:externalData>
+</c:chartSpace>
+</file>
+
 <file path=word/theme/theme1.xml><?xml version="1.0" encoding="utf-8"?>
 <a:theme xmlns:a="http://schemas.openxmlformats.org/drawingml/2006/main" name="Office 主题​​">
   <a:themeElements>
@@ -6081,7 +9329,7 @@
 </file>
 
 <file path=customXml/itemProps1.xml><?xml version="1.0" encoding="utf-8"?>
-<ds:datastoreItem xmlns:ds="http://schemas.openxmlformats.org/officeDocument/2006/customXml" ds:itemID="{985D50A6-ACD8-4F42-854A-961666A74810}">
+<ds:datastoreItem xmlns:ds="http://schemas.openxmlformats.org/officeDocument/2006/customXml" ds:itemID="{FFED2677-839F-40DF-B42C-CAC501904323}">
   <ds:schemaRefs>
     <ds:schemaRef ds:uri="http://schemas.openxmlformats.org/officeDocument/2006/bibliography"/>
   </ds:schemaRefs>

</xml_diff>